<commit_message>
ReportModel: renamed Task to Objectives for consistency
</commit_message>
<xml_diff>
--- a/Brio.Docs.Reports/ReportResources/InspectionActTemplate.docx
+++ b/Brio.Docs.Reports/ReportResources/InspectionActTemplate.docx
@@ -35,7 +35,6 @@
         </w:rPr>
         <w:t xml:space="preserve">&lt;%@ Import Namespace="System.Linq" %&gt;</w:t>
       </w:r>
-      <w:r/>
       <w:r>
         <w:rPr>
           <w:rFonts w:ascii="Courier New" w:hAnsi="Courier New" w:eastAsia="Times New Roman" w:cs="Courier New"/>
@@ -45,15 +44,7 @@
           <w:highlight w:val="none"/>
         </w:rPr>
       </w:r>
-      <w:r>
-        <w:rPr>
-          <w:rFonts w:ascii="Courier New" w:hAnsi="Courier New" w:eastAsia="Times New Roman" w:cs="Courier New"/>
-          <w:color w:val="000000"/>
-          <w:sz w:val="24"/>
-          <w:szCs w:val="24"/>
-          <w:highlight w:val="none"/>
-        </w:rPr>
-      </w:r>
+      <w:r/>
     </w:p>
     <w:p>
       <w:pPr>
@@ -99,7 +90,12 @@
           <w:highlight w:val="none"/>
         </w:rPr>
       </w:r>
-      <w:r>
+      <w:r/>
+    </w:p>
+    <w:p>
+      <w:pPr>
+        <w:jc w:val="center"/>
+        <w:spacing w:before="120" w:after="120" w:line="240" w:lineRule="auto"/>
         <w:rPr>
           <w:rFonts w:ascii="Times New Roman" w:hAnsi="Times New Roman" w:eastAsia="Times New Roman" w:cs="Times New Roman"/>
           <w:b/>
@@ -109,12 +105,8 @@
           <w:szCs w:val="24"/>
           <w:highlight w:val="none"/>
         </w:rPr>
-      </w:r>
-    </w:p>
-    <w:p>
-      <w:pPr>
-        <w:jc w:val="center"/>
-        <w:spacing w:before="120" w:after="120" w:line="240" w:lineRule="auto"/>
+      </w:pPr>
+      <w:r>
         <w:rPr>
           <w:rFonts w:ascii="Times New Roman" w:hAnsi="Times New Roman" w:eastAsia="Times New Roman" w:cs="Times New Roman"/>
           <w:b/>
@@ -122,9 +114,9 @@
           <w:color w:val="000000"/>
           <w:sz w:val="24"/>
           <w:szCs w:val="24"/>
-          <w:highlight w:val="none"/>
-        </w:rPr>
-      </w:pPr>
+        </w:rPr>
+        <w:t xml:space="preserve">АКТ ПРОВЕРКИ № &lt;%=Model.ReportInfo.ReportNumber</w:t>
+      </w:r>
       <w:r>
         <w:rPr>
           <w:rFonts w:ascii="Times New Roman" w:hAnsi="Times New Roman" w:eastAsia="Times New Roman" w:cs="Times New Roman"/>
@@ -134,7 +126,7 @@
           <w:sz w:val="24"/>
           <w:szCs w:val="24"/>
         </w:rPr>
-        <w:t xml:space="preserve">АКТ ПРОВЕРКИ № &lt;%=Model.ReportInfo.ReportNumber</w:t>
+        <w:t xml:space="preserve">%&gt;</w:t>
       </w:r>
       <w:r>
         <w:rPr>
@@ -145,7 +137,8 @@
           <w:sz w:val="24"/>
           <w:szCs w:val="24"/>
         </w:rPr>
-        <w:t xml:space="preserve">%&gt;</w:t>
+        <w:br/>
+        <w:t xml:space="preserve">ОБЪЕКТА КАПИТАЛЬНОГО СТРОИТЕЛЬСТВА</w:t>
       </w:r>
       <w:r>
         <w:rPr>
@@ -156,24 +149,12 @@
           <w:sz w:val="24"/>
           <w:szCs w:val="24"/>
         </w:rPr>
-        <w:br/>
-        <w:t xml:space="preserve">ОБЪЕКТА КАПИТАЛЬНОГО СТРОИТЕЛЬСТВА</w:t>
-      </w:r>
-      <w:r>
-        <w:rPr>
-          <w:rFonts w:ascii="Times New Roman" w:hAnsi="Times New Roman" w:eastAsia="Times New Roman" w:cs="Times New Roman"/>
-          <w:b/>
-          <w:bCs/>
-          <w:color w:val="000000"/>
-          <w:sz w:val="24"/>
-          <w:szCs w:val="24"/>
-        </w:rPr>
       </w:r>
       <w:r/>
     </w:p>
     <w:tbl>
       <w:tblPr>
-        <w:tblStyle w:val="625"/>
+        <w:tblStyle w:val="840"/>
         <w:tblW w:w="9988" w:type="dxa"/>
         <w:jc w:val="center"/>
         <w:tblInd w:w="0" w:type="dxa"/>
@@ -481,7 +462,7 @@
     </w:p>
     <w:p>
       <w:pPr>
-        <w:pStyle w:val="616"/>
+        <w:pStyle w:val="831"/>
       </w:pPr>
       <w:r>
         <w:rPr>
@@ -502,14 +483,7 @@
           <w:szCs w:val="24"/>
           <w:u w:val="single"/>
         </w:rPr>
-      </w:r>
-      <w:r>
-        <w:rPr>
-          <w:rFonts w:ascii="Times New Roman" w:hAnsi="Times New Roman" w:eastAsia="Times New Roman" w:cs="Times New Roman"/>
-          <w:color w:val="000000"/>
-          <w:sz w:val="24"/>
-          <w:szCs w:val="24"/>
-        </w:rPr>
+        <w:t xml:space="preserve">&lt;%=Model.ReportInfo[</w:t>
       </w:r>
       <w:r>
         <w:rPr>
@@ -521,7 +495,7 @@
           <w:szCs w:val="24"/>
           <w:u w:val="single"/>
         </w:rPr>
-        <w:t xml:space="preserve">&lt;%=Model.ReportInfo[</w:t>
+        <w:t xml:space="preserve">"</w:t>
       </w:r>
       <w:r>
         <w:rPr>
@@ -533,7 +507,7 @@
           <w:szCs w:val="24"/>
           <w:u w:val="single"/>
         </w:rPr>
-        <w:t xml:space="preserve">"</w:t>
+        <w:t xml:space="preserve">Должность представителя подрядчика</w:t>
       </w:r>
       <w:r>
         <w:rPr>
@@ -545,7 +519,7 @@
           <w:szCs w:val="24"/>
           <w:u w:val="single"/>
         </w:rPr>
-        <w:t xml:space="preserve">Должность представителя подрядчика</w:t>
+        <w:t xml:space="preserve">"</w:t>
       </w:r>
       <w:r>
         <w:rPr>
@@ -557,7 +531,7 @@
           <w:szCs w:val="24"/>
           <w:u w:val="single"/>
         </w:rPr>
-        <w:t xml:space="preserve">"</w:t>
+        <w:t xml:space="preserve">]%&gt;</w:t>
       </w:r>
       <w:r>
         <w:rPr>
@@ -569,7 +543,7 @@
           <w:szCs w:val="24"/>
           <w:u w:val="single"/>
         </w:rPr>
-        <w:t xml:space="preserve">]%&gt;</w:t>
+        <w:t xml:space="preserve"> </w:t>
       </w:r>
       <w:r>
         <w:rPr>
@@ -581,7 +555,7 @@
           <w:szCs w:val="24"/>
           <w:u w:val="single"/>
         </w:rPr>
-        <w:t xml:space="preserve"> </w:t>
+        <w:t xml:space="preserve">&lt;%=Model.ReportInfo[</w:t>
       </w:r>
       <w:r>
         <w:rPr>
@@ -593,7 +567,7 @@
           <w:szCs w:val="24"/>
           <w:u w:val="single"/>
         </w:rPr>
-        <w:t xml:space="preserve">&lt;%=Model.ReportInfo[</w:t>
+        <w:t xml:space="preserve">"</w:t>
       </w:r>
       <w:r>
         <w:rPr>
@@ -605,7 +579,7 @@
           <w:szCs w:val="24"/>
           <w:u w:val="single"/>
         </w:rPr>
-        <w:t xml:space="preserve">"</w:t>
+        <w:t xml:space="preserve">ФИО представителя подрядчика</w:t>
       </w:r>
       <w:r>
         <w:rPr>
@@ -617,6 +591,7 @@
           <w:szCs w:val="24"/>
           <w:u w:val="single"/>
         </w:rPr>
+        <w:t xml:space="preserve">"</w:t>
       </w:r>
       <w:r>
         <w:rPr>
@@ -628,7 +603,7 @@
           <w:szCs w:val="24"/>
           <w:u w:val="single"/>
         </w:rPr>
-        <w:t xml:space="preserve">ФИО представителя подрядчика</w:t>
+        <w:t xml:space="preserve">]%&gt;</w:t>
       </w:r>
       <w:r>
         <w:rPr>
@@ -641,6 +616,63 @@
           <w:u w:val="single"/>
         </w:rPr>
       </w:r>
+      <w:r/>
+    </w:p>
+    <w:p>
+      <w:pPr>
+        <w:jc w:val="center"/>
+        <w:spacing w:after="0" w:line="240" w:lineRule="auto"/>
+      </w:pPr>
+      <w:r>
+        <w:rPr>
+          <w:rFonts w:ascii="Times New Roman" w:hAnsi="Times New Roman" w:eastAsia="Times New Roman" w:cs="Times New Roman"/>
+          <w:i/>
+          <w:iCs/>
+          <w:color w:val="000000"/>
+          <w:sz w:val="20"/>
+          <w:szCs w:val="20"/>
+        </w:rPr>
+        <w:t xml:space="preserve">(ФИО ответственного за производство работ представителя подрядчика)</w:t>
+      </w:r>
+      <w:r>
+        <w:rPr>
+          <w:rFonts w:ascii="Times New Roman" w:hAnsi="Times New Roman" w:eastAsia="Times New Roman" w:cs="Times New Roman"/>
+          <w:i/>
+          <w:iCs/>
+          <w:color w:val="000000"/>
+          <w:sz w:val="20"/>
+          <w:szCs w:val="20"/>
+        </w:rPr>
+      </w:r>
+      <w:r/>
+    </w:p>
+    <w:p>
+      <w:pPr>
+        <w:spacing w:after="0" w:line="240" w:lineRule="auto"/>
+      </w:pPr>
+      <w:r>
+        <w:rPr>
+          <w:rFonts w:ascii="Times New Roman" w:hAnsi="Times New Roman" w:eastAsia="Times New Roman" w:cs="Times New Roman"/>
+          <w:color w:val="000000"/>
+          <w:sz w:val="24"/>
+          <w:szCs w:val="24"/>
+        </w:rPr>
+        <w:t xml:space="preserve">Произведена проверка и составлен настоящий акт о проверке хода строительства, реконструкции, капитального ремонта объекта капитального строительства:</w:t>
+      </w:r>
+      <w:r>
+        <w:rPr>
+          <w:rFonts w:ascii="Times New Roman" w:hAnsi="Times New Roman" w:eastAsia="Times New Roman" w:cs="Times New Roman"/>
+          <w:color w:val="000000"/>
+          <w:sz w:val="24"/>
+          <w:szCs w:val="24"/>
+        </w:rPr>
+      </w:r>
+      <w:r/>
+    </w:p>
+    <w:p>
+      <w:pPr>
+        <w:spacing w:after="0" w:line="240" w:lineRule="auto"/>
+      </w:pPr>
       <w:r>
         <w:rPr>
           <w:rFonts w:ascii="Times New Roman" w:hAnsi="Times New Roman" w:eastAsia="Times New Roman" w:cs="Times New Roman"/>
@@ -651,7 +683,7 @@
           <w:szCs w:val="24"/>
           <w:u w:val="single"/>
         </w:rPr>
-        <w:t xml:space="preserve">"</w:t>
+        <w:t xml:space="preserve">&lt;%=Model.ReportInfo[</w:t>
       </w:r>
       <w:r>
         <w:rPr>
@@ -663,9 +695,8 @@
           <w:szCs w:val="24"/>
           <w:u w:val="single"/>
         </w:rPr>
-        <w:t xml:space="preserve">]%&gt;</w:t>
-      </w:r>
-      <w:r/>
+        <w:t xml:space="preserve">"Наименование объекта"</w:t>
+      </w:r>
       <w:r>
         <w:rPr>
           <w:rFonts w:ascii="Times New Roman" w:hAnsi="Times New Roman" w:eastAsia="Times New Roman" w:cs="Times New Roman"/>
@@ -676,6 +707,17 @@
           <w:szCs w:val="24"/>
           <w:u w:val="single"/>
         </w:rPr>
+        <w:t xml:space="preserve">]%&gt;</w:t>
+      </w:r>
+      <w:r>
+        <w:rPr>
+          <w:rFonts w:ascii="Times New Roman" w:hAnsi="Times New Roman" w:eastAsia="Times New Roman" w:cs="Times New Roman"/>
+          <w:i/>
+          <w:iCs/>
+          <w:color w:val="000000"/>
+          <w:sz w:val="24"/>
+          <w:szCs w:val="24"/>
+        </w:rPr>
       </w:r>
       <w:r/>
     </w:p>
@@ -693,7 +735,7 @@
           <w:sz w:val="20"/>
           <w:szCs w:val="20"/>
         </w:rPr>
-        <w:t xml:space="preserve">(ФИО ответственного за производство работ представителя подрядчика)</w:t>
+        <w:t xml:space="preserve">(наименование объекта)</w:t>
       </w:r>
       <w:r>
         <w:rPr>
@@ -718,22 +760,8 @@
           <w:sz w:val="24"/>
           <w:szCs w:val="24"/>
         </w:rPr>
-        <w:t xml:space="preserve">Произведена проверка и составлен настоящий акт о проверке хода строительства, реконструкции, капитального ремонта объекта капитального строительства:</w:t>
-      </w:r>
-      <w:r>
-        <w:rPr>
-          <w:rFonts w:ascii="Times New Roman" w:hAnsi="Times New Roman" w:eastAsia="Times New Roman" w:cs="Times New Roman"/>
-          <w:color w:val="000000"/>
-          <w:sz w:val="24"/>
-          <w:szCs w:val="24"/>
-        </w:rPr>
-      </w:r>
-      <w:r/>
-    </w:p>
-    <w:p>
-      <w:pPr>
-        <w:spacing w:after="0" w:line="240" w:lineRule="auto"/>
-      </w:pPr>
+        <w:t xml:space="preserve">Расположенного по адресу:</w:t>
+      </w:r>
       <w:r>
         <w:rPr>
           <w:rFonts w:ascii="Times New Roman" w:hAnsi="Times New Roman" w:eastAsia="Times New Roman" w:cs="Times New Roman"/>
@@ -744,7 +772,7 @@
           <w:szCs w:val="24"/>
           <w:u w:val="single"/>
         </w:rPr>
-        <w:t xml:space="preserve">&lt;%=Model.ReportInfo[</w:t>
+        <w:t xml:space="preserve"> &lt;%=Model.ReportInfo[</w:t>
       </w:r>
       <w:r>
         <w:rPr>
@@ -756,7 +784,7 @@
           <w:szCs w:val="24"/>
           <w:u w:val="single"/>
         </w:rPr>
-        <w:t xml:space="preserve">"Наименование объекта"</w:t>
+        <w:t xml:space="preserve">"Адрес объекта"</w:t>
       </w:r>
       <w:r>
         <w:rPr>
@@ -773,8 +801,6 @@
       <w:r>
         <w:rPr>
           <w:rFonts w:ascii="Times New Roman" w:hAnsi="Times New Roman" w:eastAsia="Times New Roman" w:cs="Times New Roman"/>
-          <w:i/>
-          <w:iCs/>
           <w:color w:val="000000"/>
           <w:sz w:val="24"/>
           <w:szCs w:val="24"/>
@@ -796,7 +822,7 @@
           <w:sz w:val="20"/>
           <w:szCs w:val="20"/>
         </w:rPr>
-        <w:t xml:space="preserve">(наименование объекта)</w:t>
+        <w:t xml:space="preserve">(указать почтовый или строительный адрес объекта капитального строительства)</w:t>
       </w:r>
       <w:r>
         <w:rPr>
@@ -821,7 +847,7 @@
           <w:sz w:val="24"/>
           <w:szCs w:val="24"/>
         </w:rPr>
-        <w:t xml:space="preserve">Расположенного по адресу:</w:t>
+        <w:t xml:space="preserve">Предмет проверки:</w:t>
       </w:r>
       <w:r>
         <w:rPr>
@@ -833,7 +859,7 @@
           <w:szCs w:val="24"/>
           <w:u w:val="single"/>
         </w:rPr>
-        <w:t xml:space="preserve"> &lt;%=Model.ReportInfo[</w:t>
+        <w:t xml:space="preserve">  &lt;%=Model.ReportInfo[</w:t>
       </w:r>
       <w:r>
         <w:rPr>
@@ -845,7 +871,7 @@
           <w:szCs w:val="24"/>
           <w:u w:val="single"/>
         </w:rPr>
-        <w:t xml:space="preserve">"Адрес объекта"</w:t>
+        <w:t xml:space="preserve">"Предмет проверки"</w:t>
       </w:r>
       <w:r>
         <w:rPr>
@@ -883,7 +909,7 @@
           <w:sz w:val="20"/>
           <w:szCs w:val="20"/>
         </w:rPr>
-        <w:t xml:space="preserve">(указать почтовый или строительный адрес объекта капитального строительства)</w:t>
+        <w:t xml:space="preserve">(наименование вида работ, участков, захваток)</w:t>
       </w:r>
       <w:r>
         <w:rPr>
@@ -900,52 +926,13 @@
     <w:p>
       <w:pPr>
         <w:spacing w:after="0" w:line="240" w:lineRule="auto"/>
-      </w:pPr>
-      <w:r>
         <w:rPr>
           <w:rFonts w:ascii="Times New Roman" w:hAnsi="Times New Roman" w:eastAsia="Times New Roman" w:cs="Times New Roman"/>
           <w:color w:val="000000"/>
           <w:sz w:val="24"/>
           <w:szCs w:val="24"/>
         </w:rPr>
-        <w:t xml:space="preserve">Предмет проверки:</w:t>
-      </w:r>
-      <w:r>
-        <w:rPr>
-          <w:rFonts w:ascii="Times New Roman" w:hAnsi="Times New Roman" w:eastAsia="Times New Roman" w:cs="Times New Roman"/>
-          <w:i/>
-          <w:iCs/>
-          <w:color w:val="000000"/>
-          <w:sz w:val="24"/>
-          <w:szCs w:val="24"/>
-          <w:u w:val="single"/>
-        </w:rPr>
-        <w:t xml:space="preserve">  &lt;%=Model.ReportInfo[</w:t>
-      </w:r>
-      <w:r>
-        <w:rPr>
-          <w:rFonts w:ascii="Times New Roman" w:hAnsi="Times New Roman" w:eastAsia="Times New Roman" w:cs="Times New Roman"/>
-          <w:i/>
-          <w:iCs/>
-          <w:color w:val="000000"/>
-          <w:sz w:val="24"/>
-          <w:szCs w:val="24"/>
-          <w:u w:val="single"/>
-        </w:rPr>
-        <w:t xml:space="preserve">"Предмет проверки"</w:t>
-      </w:r>
-      <w:r>
-        <w:rPr>
-          <w:rFonts w:ascii="Times New Roman" w:hAnsi="Times New Roman" w:eastAsia="Times New Roman" w:cs="Times New Roman"/>
-          <w:i/>
-          <w:iCs/>
-          <w:color w:val="000000"/>
-          <w:sz w:val="24"/>
-          <w:szCs w:val="24"/>
-          <w:u w:val="single"/>
-        </w:rPr>
-        <w:t xml:space="preserve">]%&gt;</w:t>
-      </w:r>
+      </w:pPr>
       <w:r>
         <w:rPr>
           <w:rFonts w:ascii="Times New Roman" w:hAnsi="Times New Roman" w:eastAsia="Times New Roman" w:cs="Times New Roman"/>
@@ -954,32 +941,12 @@
           <w:szCs w:val="24"/>
         </w:rPr>
       </w:r>
-      <w:r/>
-    </w:p>
-    <w:p>
-      <w:pPr>
-        <w:jc w:val="center"/>
-        <w:spacing w:after="0" w:line="240" w:lineRule="auto"/>
-      </w:pPr>
       <w:r>
         <w:rPr>
           <w:rFonts w:ascii="Times New Roman" w:hAnsi="Times New Roman" w:eastAsia="Times New Roman" w:cs="Times New Roman"/>
-          <w:i/>
-          <w:iCs/>
           <w:color w:val="000000"/>
-          <w:sz w:val="20"/>
-          <w:szCs w:val="20"/>
-        </w:rPr>
-        <w:t xml:space="preserve">(наименование вида работ, участков, захваток)</w:t>
-      </w:r>
-      <w:r>
-        <w:rPr>
-          <w:rFonts w:ascii="Times New Roman" w:hAnsi="Times New Roman" w:eastAsia="Times New Roman" w:cs="Times New Roman"/>
-          <w:i/>
-          <w:iCs/>
-          <w:color w:val="000000"/>
-          <w:sz w:val="20"/>
-          <w:szCs w:val="20"/>
+          <w:sz w:val="24"/>
+          <w:szCs w:val="24"/>
         </w:rPr>
       </w:r>
       <w:r/>
@@ -996,40 +963,13 @@
       </w:pPr>
       <w:r>
         <w:rPr>
-          <w:rFonts w:ascii="Times New Roman" w:hAnsi="Times New Roman" w:eastAsia="Times New Roman" w:cs="Times New Roman"/>
-          <w:color w:val="000000"/>
-          <w:sz w:val="24"/>
-          <w:szCs w:val="24"/>
-        </w:rPr>
-      </w:r>
-      <w:r>
-        <w:rPr>
-          <w:rFonts w:ascii="Times New Roman" w:hAnsi="Times New Roman" w:eastAsia="Times New Roman" w:cs="Times New Roman"/>
-          <w:color w:val="000000"/>
-          <w:sz w:val="24"/>
-          <w:szCs w:val="24"/>
-        </w:rPr>
-      </w:r>
-    </w:p>
-    <w:p>
-      <w:pPr>
-        <w:spacing w:after="0" w:line="240" w:lineRule="auto"/>
-        <w:rPr>
-          <w:rFonts w:ascii="Times New Roman" w:hAnsi="Times New Roman" w:eastAsia="Times New Roman" w:cs="Times New Roman"/>
-          <w:color w:val="000000"/>
-          <w:sz w:val="24"/>
-          <w:szCs w:val="24"/>
-        </w:rPr>
-      </w:pPr>
-      <w:r>
-        <w:rPr>
           <w:rFonts w:ascii="Courier New" w:hAnsi="Courier New" w:eastAsia="Times New Roman" w:cs="Courier New"/>
           <w:color w:val="000000"/>
           <w:sz w:val="24"/>
           <w:szCs w:val="24"/>
           <w:highlight w:val="none"/>
         </w:rPr>
-        <w:t xml:space="preserve">&lt;% foreach (var task in Model.Tasks) {! %&gt;</w:t>
+        <w:t xml:space="preserve">&lt;% foreach (var task in Model.Objectives) {! %&gt;</w:t>
       </w:r>
       <w:r>
         <w:rPr>
@@ -1040,6 +980,7 @@
           <w:highlight w:val="none"/>
         </w:rPr>
       </w:r>
+      <w:r/>
     </w:p>
     <w:p>
       <w:pPr>
@@ -1073,7 +1014,7 @@
     </w:p>
     <w:tbl>
       <w:tblPr>
-        <w:tblStyle w:val="625"/>
+        <w:tblStyle w:val="840"/>
         <w:tblW w:w="5045" w:type="pct"/>
         <w:tblInd w:w="0" w:type="dxa"/>
         <w:tblLayout w:type="fixed"/>
@@ -1372,31 +1313,6 @@
               </w:rPr>
             </w:r>
             <w:r/>
-            <w:r>
-              <w:rPr>
-                <w:rFonts w:ascii="Times New Roman" w:hAnsi="Times New Roman" w:eastAsia="Times New Roman" w:cs="Times New Roman"/>
-                <w:color w:val="000000"/>
-                <w:sz w:val="20"/>
-                <w:szCs w:val="20"/>
-              </w:rPr>
-            </w:r>
-            <w:r>
-              <w:rPr>
-                <w:rFonts w:ascii="Times New Roman" w:hAnsi="Times New Roman" w:eastAsia="Times New Roman" w:cs="Times New Roman"/>
-                <w:color w:val="000000"/>
-                <w:sz w:val="20"/>
-                <w:szCs w:val="20"/>
-              </w:rPr>
-            </w:r>
-            <w:r/>
-            <w:r>
-              <w:rPr>
-                <w:rFonts w:ascii="Times New Roman" w:hAnsi="Times New Roman" w:eastAsia="Times New Roman" w:cs="Times New Roman"/>
-                <w:color w:val="000000"/>
-                <w:sz w:val="20"/>
-                <w:szCs w:val="20"/>
-              </w:rPr>
-            </w:r>
           </w:p>
         </w:tc>
         <w:tc>
@@ -1499,7 +1415,6 @@
               </w:rPr>
               <w:t xml:space="preserve">&lt;%=taskIndex++%&gt;</w:t>
             </w:r>
-            <w:r/>
             <w:r>
               <w:rPr>
                 <w:rFonts w:ascii="Times New Roman" w:hAnsi="Times New Roman" w:eastAsia="Times New Roman" w:cs="Times New Roman"/>
@@ -1582,31 +1497,6 @@
             <w:r>
               <w:rPr>
                 <w:rFonts w:ascii="Times New Roman" w:hAnsi="Times New Roman" w:eastAsia="Times New Roman" w:cs="Times New Roman"/>
-                <w:i/>
-                <w:color w:val="000000"/>
-                <w:sz w:val="24"/>
-                <w:szCs w:val="24"/>
-                <w:highlight w:val="none"/>
-              </w:rPr>
-            </w:r>
-            <w:r>
-              <w:rPr>
-                <w:rFonts w:ascii="Times New Roman" w:hAnsi="Times New Roman" w:eastAsia="Times New Roman" w:cs="Times New Roman"/>
-                <w:i/>
-                <w:color w:val="000000"/>
-              </w:rPr>
-            </w:r>
-            <w:r>
-              <w:rPr>
-                <w:rFonts w:ascii="Times New Roman" w:hAnsi="Times New Roman" w:eastAsia="Times New Roman" w:cs="Times New Roman"/>
-                <w:i/>
-                <w:color w:val="000000"/>
-              </w:rPr>
-            </w:r>
-            <w:r/>
-            <w:r>
-              <w:rPr>
-                <w:rFonts w:ascii="Times New Roman" w:hAnsi="Times New Roman" w:eastAsia="Times New Roman" w:cs="Times New Roman"/>
                 <w:bCs/>
                 <w:i/>
                 <w:color w:val="000000"/>
@@ -1614,6 +1504,7 @@
                 <w:szCs w:val="24"/>
               </w:rPr>
             </w:r>
+            <w:r/>
           </w:p>
         </w:tc>
         <w:tc>
@@ -1822,17 +1713,6 @@
             <w:r>
               <w:rPr>
                 <w:rFonts w:ascii="Times New Roman" w:hAnsi="Times New Roman" w:eastAsia="Times New Roman" w:cs="Times New Roman"/>
-                <w:bCs/>
-                <w:i/>
-                <w:color w:val="000000"/>
-                <w:sz w:val="24"/>
-                <w:szCs w:val="24"/>
-              </w:rPr>
-            </w:r>
-            <w:r/>
-            <w:r>
-              <w:rPr>
-                <w:rFonts w:ascii="Times New Roman" w:hAnsi="Times New Roman" w:eastAsia="Times New Roman" w:cs="Times New Roman"/>
                 <w:i/>
                 <w:color w:val="000000"/>
                 <w:sz w:val="24"/>
@@ -1840,44 +1720,6 @@
                 <w:highlight w:val="none"/>
               </w:rPr>
               <w:t xml:space="preserve">&lt;% AppendRow(); %&gt;</w:t>
-            </w:r>
-            <w:r/>
-            <w:r/>
-            <w:r/>
-            <w:r/>
-            <w:r>
-              <w:rPr>
-                <w:rFonts w:ascii="Times New Roman" w:hAnsi="Times New Roman" w:eastAsia="Times New Roman" w:cs="Times New Roman"/>
-                <w:i/>
-                <w:color w:val="000000"/>
-                <w:sz w:val="24"/>
-                <w:szCs w:val="24"/>
-                <w:highlight w:val="none"/>
-                <w:lang w:val="ru-RU"/>
-              </w:rPr>
-            </w:r>
-            <w:r>
-              <w:rPr>
-                <w:rFonts w:ascii="Times New Roman" w:hAnsi="Times New Roman" w:eastAsia="Times New Roman" w:cs="Times New Roman"/>
-                <w:bCs/>
-                <w:i/>
-                <w:color w:val="000000"/>
-                <w:sz w:val="24"/>
-                <w:szCs w:val="24"/>
-                <w:highlight w:val="none"/>
-                <w:lang w:val="ru-RU"/>
-              </w:rPr>
-            </w:r>
-            <w:r>
-              <w:rPr>
-                <w:rFonts w:ascii="Times New Roman" w:hAnsi="Times New Roman" w:eastAsia="Times New Roman" w:cs="Times New Roman"/>
-                <w:bCs/>
-                <w:i/>
-                <w:color w:val="000000"/>
-                <w:sz w:val="24"/>
-                <w:szCs w:val="24"/>
-                <w:highlight w:val="none"/>
-              </w:rPr>
             </w:r>
             <w:r>
               <w:rPr>
@@ -1889,6 +1731,7 @@
                 <w:szCs w:val="24"/>
               </w:rPr>
             </w:r>
+            <w:r/>
           </w:p>
         </w:tc>
       </w:tr>
@@ -1968,7 +1811,29 @@
           <w:highlight w:val="none"/>
           <w:lang w:val="en-US"/>
         </w:rPr>
-        <w:t xml:space="preserve">end foreach tasks</w:t>
+        <w:t xml:space="preserve">end foreach </w:t>
+      </w:r>
+      <w:r>
+        <w:rPr>
+          <w:rFonts w:ascii="Courier New" w:hAnsi="Courier New" w:eastAsia="Times New Roman" w:cs="Courier New"/>
+          <w:color w:val="000000"/>
+          <w:sz w:val="24"/>
+          <w:szCs w:val="24"/>
+          <w:highlight w:val="none"/>
+        </w:rPr>
+        <w:t xml:space="preserve">Objectives</w:t>
+      </w:r>
+      <w:r/>
+      <w:r>
+        <w:rPr>
+          <w:rFonts w:ascii="Courier New" w:hAnsi="Courier New" w:eastAsia="Times New Roman" w:cs="Courier New"/>
+          <w:color w:val="000000"/>
+          <w:sz w:val="24"/>
+          <w:szCs w:val="24"/>
+          <w:highlight w:val="none"/>
+          <w:lang w:val="en-US"/>
+        </w:rPr>
+        <w:t xml:space="preserve"> </w:t>
       </w:r>
       <w:r>
         <w:rPr>
@@ -1979,7 +1844,7 @@
           <w:highlight w:val="none"/>
           <w:lang w:val="ru-RU"/>
         </w:rPr>
-        <w:t xml:space="preserve"> */</w:t>
+        <w:t xml:space="preserve">*/</w:t>
       </w:r>
       <w:r>
         <w:rPr>
@@ -1999,14 +1864,7 @@
           <w:szCs w:val="20"/>
         </w:rPr>
       </w:r>
-      <w:r>
-        <w:rPr>
-          <w:rFonts w:ascii="Times New Roman" w:hAnsi="Times New Roman" w:eastAsia="Times New Roman" w:cs="Times New Roman"/>
-          <w:color w:val="000000"/>
-          <w:sz w:val="20"/>
-          <w:szCs w:val="20"/>
-        </w:rPr>
-      </w:r>
+      <w:r/>
     </w:p>
     <w:p>
       <w:pPr>
@@ -2071,7 +1929,7 @@
     </w:p>
     <w:tbl>
       <w:tblPr>
-        <w:tblStyle w:val="625"/>
+        <w:tblStyle w:val="840"/>
         <w:tblW w:w="5000" w:type="pct"/>
         <w:jc w:val="center"/>
         <w:tblInd w:w="0" w:type="dxa"/>
@@ -2274,20 +2132,11 @@
             </w:r>
             <w:r>
               <w:rPr>
-                <w:rFonts w:ascii="Times New Roman" w:hAnsi="Times New Roman" w:eastAsia="Times New Roman" w:cs="Times New Roman"/>
-                <w:i w:val="0"/>
-                <w:iCs w:val="0"/>
-                <w:color w:val="000000"/>
-                <w:sz w:val="24"/>
-                <w:szCs w:val="24"/>
-              </w:rPr>
-            </w:r>
-            <w:r>
-              <w:rPr>
                 <w:i w:val="0"/>
                 <w:iCs w:val="0"/>
               </w:rPr>
             </w:r>
+            <w:r/>
           </w:p>
           <w:p>
             <w:pPr>
@@ -3032,7 +2881,7 @@
     </w:p>
     <w:p>
       <w:pPr>
-        <w:shd w:val="nil"/>
+        <w:shd w:val="nil" w:color="auto"/>
       </w:pPr>
       <w:r>
         <w:br w:type="page" w:clear="all"/>
@@ -3102,15 +2951,7 @@
           <w:highlight w:val="none"/>
         </w:rPr>
       </w:r>
-      <w:r>
-        <w:rPr>
-          <w:rFonts w:ascii="Courier New" w:hAnsi="Courier New" w:eastAsia="Times New Roman" w:cs="Courier New"/>
-          <w:color w:val="000000"/>
-          <w:sz w:val="24"/>
-          <w:szCs w:val="24"/>
-          <w:highlight w:val="none"/>
-        </w:rPr>
-      </w:r>
+      <w:r/>
     </w:p>
     <w:p>
       <w:pPr>
@@ -3141,7 +2982,28 @@
           <w:szCs w:val="24"/>
           <w:highlight w:val="none"/>
         </w:rPr>
-        <w:t xml:space="preserve">&lt;% foreach (var task in Model.Tasks) { %&gt;</w:t>
+        <w:t xml:space="preserve">&lt;% foreach (var task in Model.</w:t>
+      </w:r>
+      <w:r>
+        <w:rPr>
+          <w:rFonts w:ascii="Courier New" w:hAnsi="Courier New" w:eastAsia="Times New Roman" w:cs="Courier New"/>
+          <w:color w:val="000000"/>
+          <w:sz w:val="24"/>
+          <w:szCs w:val="24"/>
+          <w:highlight w:val="none"/>
+        </w:rPr>
+        <w:t xml:space="preserve">Objectives</w:t>
+      </w:r>
+      <w:r/>
+      <w:r>
+        <w:rPr>
+          <w:rFonts w:ascii="Courier New" w:hAnsi="Courier New" w:eastAsia="Times New Roman" w:cs="Courier New"/>
+          <w:color w:val="000000"/>
+          <w:sz w:val="24"/>
+          <w:szCs w:val="24"/>
+          <w:highlight w:val="none"/>
+        </w:rPr>
+        <w:t xml:space="preserve">) { %&gt;</w:t>
       </w:r>
       <w:r>
         <w:rPr>
@@ -3154,17 +3016,7 @@
           <w:lang w:val="ru-RU"/>
         </w:rPr>
       </w:r>
-      <w:r>
-        <w:rPr>
-          <w:rFonts w:ascii="Times New Roman" w:hAnsi="Times New Roman" w:cs="Times New Roman"/>
-          <w:b/>
-          <w:bCs/>
-          <w:sz w:val="28"/>
-          <w:szCs w:val="28"/>
-          <w:highlight w:val="none"/>
-          <w:lang w:val="ru-RU"/>
-        </w:rPr>
-      </w:r>
+      <w:r/>
     </w:p>
     <w:p>
       <w:pPr>
@@ -3207,16 +3059,7 @@
           <w:lang w:val="ru-RU"/>
         </w:rPr>
       </w:r>
-      <w:r>
-        <w:rPr>
-          <w:rFonts w:ascii="Courier New" w:hAnsi="Courier New" w:eastAsia="Times New Roman" w:cs="Courier New"/>
-          <w:color w:val="000000"/>
-          <w:sz w:val="24"/>
-          <w:szCs w:val="24"/>
-          <w:highlight w:val="none"/>
-          <w:lang w:val="ru-RU"/>
-        </w:rPr>
-      </w:r>
+      <w:r/>
     </w:p>
     <w:p>
       <w:pPr>
@@ -3255,7 +3098,35 @@
           <w:u w:val="none"/>
           <w:lang w:val="en-US"/>
         </w:rPr>
-        <w:t xml:space="preserve">&lt;%=Model.Tasks.IndexOf(task) + 1%&gt;: &lt;%=task.Title%&gt;</w:t>
+        <w:t xml:space="preserve">&lt;%=Model.</w:t>
+      </w:r>
+      <w:r>
+        <w:rPr>
+          <w:rFonts w:ascii="Times New Roman" w:hAnsi="Times New Roman" w:eastAsia="Times New Roman" w:cs="Times New Roman"/>
+          <w:b/>
+          <w:bCs/>
+          <w:color w:val="000000"/>
+          <w:sz w:val="24"/>
+          <w:szCs w:val="24"/>
+          <w:highlight w:val="none"/>
+          <w:u w:val="none"/>
+          <w:lang w:val="en-US"/>
+        </w:rPr>
+        <w:t xml:space="preserve">Objectives</w:t>
+      </w:r>
+      <w:r>
+        <w:rPr>
+          <w:rFonts w:ascii="Times New Roman" w:hAnsi="Times New Roman" w:eastAsia="Times New Roman" w:cs="Times New Roman"/>
+          <w:b/>
+          <w:bCs/>
+          <w:color w:val="000000"/>
+          <w:sz w:val="24"/>
+          <w:szCs w:val="24"/>
+          <w:highlight w:val="none"/>
+          <w:u w:val="none"/>
+          <w:lang w:val="en-US"/>
+        </w:rPr>
+        <w:t xml:space="preserve">.IndexOf(task) + 1%&gt;: &lt;%=task.Title%&gt;</w:t>
       </w:r>
       <w:r>
         <w:rPr>
@@ -3267,6 +3138,7 @@
           <w:lang w:val="ru-RU"/>
         </w:rPr>
       </w:r>
+      <w:r/>
     </w:p>
     <w:p>
       <w:pPr>
@@ -3370,7 +3242,7 @@
     </w:p>
     <w:p>
       <w:pPr>
-        <w:pStyle w:val="45"/>
+        <w:pStyle w:val="684"/>
         <w:spacing w:before="0" w:beforeAutospacing="0" w:after="283" w:afterAutospacing="0" w:line="240" w:lineRule="auto"/>
       </w:pPr>
       <w:r>
@@ -3385,7 +3257,6 @@
       <w:r>
         <w:t xml:space="preserve"> Фотофиксация нарушения в режиме дополненной реальности</w:t>
       </w:r>
-      <w:r/>
       <w:r/>
     </w:p>
     <w:p>
@@ -3465,11 +3336,10 @@
         <w:t xml:space="preserve">IsMR) { %&gt;</w:t>
       </w:r>
       <w:r/>
-      <w:r/>
     </w:p>
     <w:p>
       <w:pPr>
-        <w:pStyle w:val="45"/>
+        <w:pStyle w:val="684"/>
         <w:spacing w:before="0" w:beforeAutospacing="0" w:after="283" w:afterAutospacing="0" w:line="240" w:lineRule="auto"/>
       </w:pPr>
       <w:r>
@@ -3484,7 +3354,6 @@
       <w:r>
         <w:t xml:space="preserve"> Фотофиксация нарушения в режиме смешанной реальности</w:t>
       </w:r>
-      <w:r/>
       <w:r/>
     </w:p>
     <w:p>
@@ -3564,11 +3433,10 @@
         <w:t xml:space="preserve">IsAMR) { %&gt;</w:t>
       </w:r>
       <w:r/>
-      <w:r/>
     </w:p>
     <w:p>
       <w:pPr>
-        <w:pStyle w:val="45"/>
+        <w:pStyle w:val="684"/>
         <w:spacing w:before="0" w:beforeAutospacing="0" w:after="283" w:afterAutospacing="0" w:line="240" w:lineRule="auto"/>
       </w:pPr>
       <w:r>
@@ -3583,7 +3451,6 @@
       <w:r>
         <w:t xml:space="preserve"> Фотофиксация нарушения в режиме смешанной реальности</w:t>
       </w:r>
-      <w:r/>
       <w:r/>
     </w:p>
     <w:p>
@@ -3663,11 +3530,10 @@
         <w:t xml:space="preserve">IsVR) { %&gt;</w:t>
       </w:r>
       <w:r/>
-      <w:r/>
     </w:p>
     <w:p>
       <w:pPr>
-        <w:pStyle w:val="45"/>
+        <w:pStyle w:val="684"/>
         <w:spacing w:before="0" w:beforeAutospacing="0" w:after="283" w:afterAutospacing="0" w:line="240" w:lineRule="auto"/>
       </w:pPr>
       <w:r>
@@ -3688,7 +3554,6 @@
         </w:rPr>
         <w:t xml:space="preserve">Изображение участка в модели</w:t>
       </w:r>
-      <w:r/>
       <w:r/>
     </w:p>
     <w:p>
@@ -3768,11 +3633,10 @@
         <w:t xml:space="preserve">IsRaw) { %&gt;</w:t>
       </w:r>
       <w:r/>
-      <w:r/>
     </w:p>
     <w:p>
       <w:pPr>
-        <w:pStyle w:val="45"/>
+        <w:pStyle w:val="684"/>
         <w:spacing w:before="0" w:beforeAutospacing="0" w:after="283" w:afterAutospacing="0" w:line="240" w:lineRule="auto"/>
       </w:pPr>
       <w:r>
@@ -3787,7 +3651,6 @@
       <w:r>
         <w:t xml:space="preserve"> Фотофиксация нарушения в естественном виде</w:t>
       </w:r>
-      <w:r/>
       <w:r/>
     </w:p>
     <w:p>
@@ -3867,11 +3730,10 @@
         <w:t xml:space="preserve">IsMap) { %&gt;</w:t>
       </w:r>
       <w:r/>
-      <w:r/>
     </w:p>
     <w:p>
       <w:pPr>
-        <w:pStyle w:val="45"/>
+        <w:pStyle w:val="684"/>
         <w:spacing w:before="0" w:beforeAutospacing="0" w:after="283" w:afterAutospacing="0" w:line="240" w:lineRule="auto"/>
       </w:pPr>
       <w:r>
@@ -3986,7 +3848,7 @@
     </w:p>
     <w:p>
       <w:pPr>
-        <w:pStyle w:val="45"/>
+        <w:pStyle w:val="684"/>
         <w:spacing w:before="0" w:beforeAutospacing="0" w:after="283" w:afterAutospacing="0" w:line="240" w:lineRule="auto"/>
       </w:pPr>
       <w:r>
@@ -4117,6 +3979,7 @@
           <w:lang w:val="ru-RU"/>
         </w:rPr>
       </w:r>
+      <w:r/>
     </w:p>
     <w:p>
       <w:pPr>
@@ -4160,16 +4023,7 @@
           <w:lang w:val="ru-RU"/>
         </w:rPr>
       </w:r>
-      <w:r>
-        <w:rPr>
-          <w:rFonts w:ascii="Courier New" w:hAnsi="Courier New" w:eastAsia="Times New Roman" w:cs="Courier New"/>
-          <w:color w:val="000000"/>
-          <w:sz w:val="24"/>
-          <w:szCs w:val="24"/>
-          <w:highlight w:val="none"/>
-          <w:lang w:val="ru-RU"/>
-        </w:rPr>
-      </w:r>
+      <w:r/>
     </w:p>
     <w:p>
       <w:pPr>
@@ -4206,7 +4060,28 @@
           <w:szCs w:val="24"/>
           <w:highlight w:val="none"/>
         </w:rPr>
-        <w:t xml:space="preserve">} /* end foreach tasks */ %&gt;</w:t>
+        <w:t xml:space="preserve">} /* end foreach </w:t>
+      </w:r>
+      <w:r>
+        <w:rPr>
+          <w:rFonts w:ascii="Courier New" w:hAnsi="Courier New" w:eastAsia="Times New Roman" w:cs="Courier New"/>
+          <w:color w:val="000000"/>
+          <w:sz w:val="24"/>
+          <w:szCs w:val="24"/>
+          <w:highlight w:val="none"/>
+        </w:rPr>
+        <w:t xml:space="preserve">Objectives</w:t>
+      </w:r>
+      <w:r/>
+      <w:r>
+        <w:rPr>
+          <w:rFonts w:ascii="Courier New" w:hAnsi="Courier New" w:eastAsia="Times New Roman" w:cs="Courier New"/>
+          <w:color w:val="000000"/>
+          <w:sz w:val="24"/>
+          <w:szCs w:val="24"/>
+          <w:highlight w:val="none"/>
+        </w:rPr>
+        <w:t xml:space="preserve"> */ %&gt;</w:t>
       </w:r>
       <w:r>
         <w:rPr>
@@ -4219,17 +4094,7 @@
           <w:lang w:val="ru-RU"/>
         </w:rPr>
       </w:r>
-      <w:r>
-        <w:rPr>
-          <w:rFonts w:ascii="Times New Roman" w:hAnsi="Times New Roman" w:cs="Times New Roman"/>
-          <w:b/>
-          <w:bCs/>
-          <w:sz w:val="28"/>
-          <w:szCs w:val="28"/>
-          <w:highlight w:val="none"/>
-          <w:lang w:val="ru-RU"/>
-        </w:rPr>
-      </w:r>
+      <w:r/>
     </w:p>
     <w:sectPr>
       <w:footerReference w:type="default" r:id="rId8"/>
@@ -4262,7 +4127,6 @@
       <w:pPr>
         <w:spacing w:after="0" w:line="240" w:lineRule="auto"/>
       </w:pPr>
-      <w:r/>
       <w:r>
         <w:separator/>
       </w:r>
@@ -4274,7 +4138,6 @@
       <w:pPr>
         <w:spacing w:after="0" w:line="240" w:lineRule="auto"/>
       </w:pPr>
-      <w:r/>
       <w:r>
         <w:continuationSeparator/>
       </w:r>
@@ -4288,7 +4151,7 @@
 <w:ftr xmlns:wpc="http://schemas.microsoft.com/office/word/2010/wordprocessingCanvas" xmlns:mc="http://schemas.openxmlformats.org/markup-compatibility/2006" xmlns:o="urn:schemas-microsoft-com:office:office" xmlns:r="http://schemas.openxmlformats.org/officeDocument/2006/relationships" xmlns:m="http://schemas.openxmlformats.org/officeDocument/2006/math" xmlns:v="urn:schemas-microsoft-com:vml" xmlns:wp14="http://schemas.microsoft.com/office/word/2010/wordprocessingDrawing" xmlns:wp="http://schemas.openxmlformats.org/drawingml/2006/wordprocessingDrawing" xmlns:w10="urn:schemas-microsoft-com:office:word" xmlns:w="http://schemas.openxmlformats.org/wordprocessingml/2006/main" xmlns:w14="http://schemas.microsoft.com/office/word/2010/wordml" xmlns:w15="http://schemas.microsoft.com/office/word/2012/wordml" xmlns:wpg="http://schemas.microsoft.com/office/word/2010/wordprocessingGroup" xmlns:wpi="http://schemas.microsoft.com/office/word/2010/wordprocessingInk" xmlns:wne="http://schemas.microsoft.com/office/word/2006/wordml" xmlns:a="http://schemas.openxmlformats.org/drawingml/2006/main" xmlns:wps="http://schemas.microsoft.com/office/word/2010/wordprocessingShape" mc:Ignorable="w14 w15 wp14">
   <w:p>
     <w:pPr>
-      <w:pStyle w:val="617"/>
+      <w:pStyle w:val="832"/>
       <w:jc w:val="right"/>
       <w:rPr>
         <w:rFonts w:ascii="Times New Roman" w:hAnsi="Times New Roman" w:cs="Times New Roman"/>
@@ -4320,13 +4183,7 @@
         <w:szCs w:val="28"/>
       </w:rPr>
     </w:r>
-    <w:r>
-      <w:rPr>
-        <w:rFonts w:ascii="Times New Roman" w:hAnsi="Times New Roman" w:cs="Times New Roman"/>
-        <w:sz w:val="28"/>
-        <w:szCs w:val="28"/>
-      </w:rPr>
-    </w:r>
+    <w:r/>
   </w:p>
 </w:ftr>
 </file>
@@ -4338,7 +4195,6 @@
       <w:pPr>
         <w:spacing w:after="0" w:line="240" w:lineRule="auto"/>
       </w:pPr>
-      <w:r/>
       <w:r>
         <w:separator/>
       </w:r>
@@ -4350,7 +4206,6 @@
       <w:pPr>
         <w:spacing w:after="0" w:line="240" w:lineRule="auto"/>
       </w:pPr>
-      <w:r/>
       <w:r>
         <w:continuationSeparator/>
       </w:r>
@@ -4515,11 +4370,11 @@
     <w:lsdException w:name="Bibliography" w:uiPriority="37"/>
     <w:lsdException w:name="TOC Heading" w:uiPriority="39" w:qFormat="1"/>
   </w:latentStyles>
-  <w:style w:type="paragraph" w:styleId="12">
+  <w:style w:type="paragraph" w:styleId="654">
     <w:name w:val="Heading 1"/>
-    <w:basedOn w:val="615"/>
-    <w:next w:val="615"/>
-    <w:link w:val="13"/>
+    <w:basedOn w:val="830"/>
+    <w:next w:val="830"/>
+    <w:link w:val="655"/>
     <w:uiPriority w:val="9"/>
     <w:qFormat/>
     <w:pPr>
@@ -4534,10 +4389,10 @@
       <w:szCs w:val="40"/>
     </w:rPr>
   </w:style>
-  <w:style w:type="character" w:styleId="13">
+  <w:style w:type="character" w:styleId="655">
     <w:name w:val="Heading 1 Char"/>
-    <w:basedOn w:val="619"/>
-    <w:link w:val="12"/>
+    <w:basedOn w:val="834"/>
+    <w:link w:val="654"/>
     <w:uiPriority w:val="9"/>
     <w:rPr>
       <w:rFonts w:ascii="Arial" w:hAnsi="Arial" w:eastAsia="Arial" w:cs="Arial"/>
@@ -4545,11 +4400,11 @@
       <w:szCs w:val="40"/>
     </w:rPr>
   </w:style>
-  <w:style w:type="paragraph" w:styleId="14">
+  <w:style w:type="paragraph" w:styleId="656">
     <w:name w:val="Heading 2"/>
-    <w:basedOn w:val="615"/>
-    <w:next w:val="615"/>
-    <w:link w:val="15"/>
+    <w:basedOn w:val="830"/>
+    <w:next w:val="830"/>
+    <w:link w:val="657"/>
     <w:uiPriority w:val="9"/>
     <w:unhideWhenUsed/>
     <w:qFormat/>
@@ -4564,21 +4419,21 @@
       <w:sz w:val="34"/>
     </w:rPr>
   </w:style>
-  <w:style w:type="character" w:styleId="15">
+  <w:style w:type="character" w:styleId="657">
     <w:name w:val="Heading 2 Char"/>
-    <w:basedOn w:val="619"/>
-    <w:link w:val="14"/>
+    <w:basedOn w:val="834"/>
+    <w:link w:val="656"/>
     <w:uiPriority w:val="9"/>
     <w:rPr>
       <w:rFonts w:ascii="Arial" w:hAnsi="Arial" w:eastAsia="Arial" w:cs="Arial"/>
       <w:sz w:val="34"/>
     </w:rPr>
   </w:style>
-  <w:style w:type="paragraph" w:styleId="16">
+  <w:style w:type="paragraph" w:styleId="658">
     <w:name w:val="Heading 3"/>
-    <w:basedOn w:val="615"/>
-    <w:next w:val="615"/>
-    <w:link w:val="17"/>
+    <w:basedOn w:val="830"/>
+    <w:next w:val="830"/>
+    <w:link w:val="659"/>
     <w:uiPriority w:val="9"/>
     <w:unhideWhenUsed/>
     <w:qFormat/>
@@ -4594,10 +4449,10 @@
       <w:szCs w:val="30"/>
     </w:rPr>
   </w:style>
-  <w:style w:type="character" w:styleId="17">
+  <w:style w:type="character" w:styleId="659">
     <w:name w:val="Heading 3 Char"/>
-    <w:basedOn w:val="619"/>
-    <w:link w:val="16"/>
+    <w:basedOn w:val="834"/>
+    <w:link w:val="658"/>
     <w:uiPriority w:val="9"/>
     <w:rPr>
       <w:rFonts w:ascii="Arial" w:hAnsi="Arial" w:eastAsia="Arial" w:cs="Arial"/>
@@ -4605,11 +4460,11 @@
       <w:szCs w:val="30"/>
     </w:rPr>
   </w:style>
-  <w:style w:type="paragraph" w:styleId="18">
+  <w:style w:type="paragraph" w:styleId="660">
     <w:name w:val="Heading 4"/>
-    <w:basedOn w:val="615"/>
-    <w:next w:val="615"/>
-    <w:link w:val="19"/>
+    <w:basedOn w:val="830"/>
+    <w:next w:val="830"/>
+    <w:link w:val="661"/>
     <w:uiPriority w:val="9"/>
     <w:unhideWhenUsed/>
     <w:qFormat/>
@@ -4627,10 +4482,10 @@
       <w:szCs w:val="26"/>
     </w:rPr>
   </w:style>
-  <w:style w:type="character" w:styleId="19">
+  <w:style w:type="character" w:styleId="661">
     <w:name w:val="Heading 4 Char"/>
-    <w:basedOn w:val="619"/>
-    <w:link w:val="18"/>
+    <w:basedOn w:val="834"/>
+    <w:link w:val="660"/>
     <w:uiPriority w:val="9"/>
     <w:rPr>
       <w:rFonts w:ascii="Arial" w:hAnsi="Arial" w:eastAsia="Arial" w:cs="Arial"/>
@@ -4640,11 +4495,11 @@
       <w:szCs w:val="26"/>
     </w:rPr>
   </w:style>
-  <w:style w:type="paragraph" w:styleId="20">
+  <w:style w:type="paragraph" w:styleId="662">
     <w:name w:val="Heading 5"/>
-    <w:basedOn w:val="615"/>
-    <w:next w:val="615"/>
-    <w:link w:val="21"/>
+    <w:basedOn w:val="830"/>
+    <w:next w:val="830"/>
+    <w:link w:val="663"/>
     <w:uiPriority w:val="9"/>
     <w:unhideWhenUsed/>
     <w:qFormat/>
@@ -4662,10 +4517,10 @@
       <w:szCs w:val="24"/>
     </w:rPr>
   </w:style>
-  <w:style w:type="character" w:styleId="21">
+  <w:style w:type="character" w:styleId="663">
     <w:name w:val="Heading 5 Char"/>
-    <w:basedOn w:val="619"/>
-    <w:link w:val="20"/>
+    <w:basedOn w:val="834"/>
+    <w:link w:val="662"/>
     <w:uiPriority w:val="9"/>
     <w:rPr>
       <w:rFonts w:ascii="Arial" w:hAnsi="Arial" w:eastAsia="Arial" w:cs="Arial"/>
@@ -4675,11 +4530,11 @@
       <w:szCs w:val="24"/>
     </w:rPr>
   </w:style>
-  <w:style w:type="paragraph" w:styleId="22">
+  <w:style w:type="paragraph" w:styleId="664">
     <w:name w:val="Heading 6"/>
-    <w:basedOn w:val="615"/>
-    <w:next w:val="615"/>
-    <w:link w:val="23"/>
+    <w:basedOn w:val="830"/>
+    <w:next w:val="830"/>
+    <w:link w:val="665"/>
     <w:uiPriority w:val="9"/>
     <w:unhideWhenUsed/>
     <w:qFormat/>
@@ -4697,10 +4552,10 @@
       <w:szCs w:val="22"/>
     </w:rPr>
   </w:style>
-  <w:style w:type="character" w:styleId="23">
+  <w:style w:type="character" w:styleId="665">
     <w:name w:val="Heading 6 Char"/>
-    <w:basedOn w:val="619"/>
-    <w:link w:val="22"/>
+    <w:basedOn w:val="834"/>
+    <w:link w:val="664"/>
     <w:uiPriority w:val="9"/>
     <w:rPr>
       <w:rFonts w:ascii="Arial" w:hAnsi="Arial" w:eastAsia="Arial" w:cs="Arial"/>
@@ -4710,11 +4565,11 @@
       <w:szCs w:val="22"/>
     </w:rPr>
   </w:style>
-  <w:style w:type="paragraph" w:styleId="24">
+  <w:style w:type="paragraph" w:styleId="666">
     <w:name w:val="Heading 7"/>
-    <w:basedOn w:val="615"/>
-    <w:next w:val="615"/>
-    <w:link w:val="25"/>
+    <w:basedOn w:val="830"/>
+    <w:next w:val="830"/>
+    <w:link w:val="667"/>
     <w:uiPriority w:val="9"/>
     <w:unhideWhenUsed/>
     <w:qFormat/>
@@ -4734,10 +4589,10 @@
       <w:szCs w:val="22"/>
     </w:rPr>
   </w:style>
-  <w:style w:type="character" w:styleId="25">
+  <w:style w:type="character" w:styleId="667">
     <w:name w:val="Heading 7 Char"/>
-    <w:basedOn w:val="619"/>
-    <w:link w:val="24"/>
+    <w:basedOn w:val="834"/>
+    <w:link w:val="666"/>
     <w:uiPriority w:val="9"/>
     <w:rPr>
       <w:rFonts w:ascii="Arial" w:hAnsi="Arial" w:eastAsia="Arial" w:cs="Arial"/>
@@ -4749,11 +4604,11 @@
       <w:szCs w:val="22"/>
     </w:rPr>
   </w:style>
-  <w:style w:type="paragraph" w:styleId="26">
+  <w:style w:type="paragraph" w:styleId="668">
     <w:name w:val="Heading 8"/>
-    <w:basedOn w:val="615"/>
-    <w:next w:val="615"/>
-    <w:link w:val="27"/>
+    <w:basedOn w:val="830"/>
+    <w:next w:val="830"/>
+    <w:link w:val="669"/>
     <w:uiPriority w:val="9"/>
     <w:unhideWhenUsed/>
     <w:qFormat/>
@@ -4771,10 +4626,10 @@
       <w:szCs w:val="22"/>
     </w:rPr>
   </w:style>
-  <w:style w:type="character" w:styleId="27">
+  <w:style w:type="character" w:styleId="669">
     <w:name w:val="Heading 8 Char"/>
-    <w:basedOn w:val="619"/>
-    <w:link w:val="26"/>
+    <w:basedOn w:val="834"/>
+    <w:link w:val="668"/>
     <w:uiPriority w:val="9"/>
     <w:rPr>
       <w:rFonts w:ascii="Arial" w:hAnsi="Arial" w:eastAsia="Arial" w:cs="Arial"/>
@@ -4784,11 +4639,11 @@
       <w:szCs w:val="22"/>
     </w:rPr>
   </w:style>
-  <w:style w:type="paragraph" w:styleId="28">
+  <w:style w:type="paragraph" w:styleId="670">
     <w:name w:val="Heading 9"/>
-    <w:basedOn w:val="615"/>
-    <w:next w:val="615"/>
-    <w:link w:val="29"/>
+    <w:basedOn w:val="830"/>
+    <w:next w:val="830"/>
+    <w:link w:val="671"/>
     <w:uiPriority w:val="9"/>
     <w:unhideWhenUsed/>
     <w:qFormat/>
@@ -4806,10 +4661,10 @@
       <w:szCs w:val="21"/>
     </w:rPr>
   </w:style>
-  <w:style w:type="character" w:styleId="29">
+  <w:style w:type="character" w:styleId="671">
     <w:name w:val="Heading 9 Char"/>
-    <w:basedOn w:val="619"/>
-    <w:link w:val="28"/>
+    <w:basedOn w:val="834"/>
+    <w:link w:val="670"/>
     <w:uiPriority w:val="9"/>
     <w:rPr>
       <w:rFonts w:ascii="Arial" w:hAnsi="Arial" w:eastAsia="Arial" w:cs="Arial"/>
@@ -4819,9 +4674,9 @@
       <w:szCs w:val="21"/>
     </w:rPr>
   </w:style>
-  <w:style w:type="paragraph" w:styleId="30">
+  <w:style w:type="paragraph" w:styleId="672">
     <w:name w:val="List Paragraph"/>
-    <w:basedOn w:val="615"/>
+    <w:basedOn w:val="830"/>
     <w:uiPriority w:val="34"/>
     <w:qFormat/>
     <w:pPr>
@@ -4829,7 +4684,7 @@
       <w:ind w:left="720"/>
     </w:pPr>
   </w:style>
-  <w:style w:type="paragraph" w:styleId="32">
+  <w:style w:type="paragraph" w:styleId="673">
     <w:name w:val="No Spacing"/>
     <w:uiPriority w:val="1"/>
     <w:qFormat/>
@@ -4837,11 +4692,11 @@
       <w:spacing w:before="0" w:after="0" w:line="240" w:lineRule="auto"/>
     </w:pPr>
   </w:style>
-  <w:style w:type="paragraph" w:styleId="33">
+  <w:style w:type="paragraph" w:styleId="674">
     <w:name w:val="Title"/>
-    <w:basedOn w:val="615"/>
-    <w:next w:val="615"/>
-    <w:link w:val="34"/>
+    <w:basedOn w:val="830"/>
+    <w:next w:val="830"/>
+    <w:link w:val="675"/>
     <w:uiPriority w:val="10"/>
     <w:qFormat/>
     <w:pPr>
@@ -4853,21 +4708,21 @@
       <w:szCs w:val="48"/>
     </w:rPr>
   </w:style>
-  <w:style w:type="character" w:styleId="34">
+  <w:style w:type="character" w:styleId="675">
     <w:name w:val="Title Char"/>
-    <w:basedOn w:val="619"/>
-    <w:link w:val="33"/>
+    <w:basedOn w:val="834"/>
+    <w:link w:val="674"/>
     <w:uiPriority w:val="10"/>
     <w:rPr>
       <w:sz w:val="48"/>
       <w:szCs w:val="48"/>
     </w:rPr>
   </w:style>
-  <w:style w:type="paragraph" w:styleId="35">
+  <w:style w:type="paragraph" w:styleId="676">
     <w:name w:val="Subtitle"/>
-    <w:basedOn w:val="615"/>
-    <w:next w:val="615"/>
-    <w:link w:val="36"/>
+    <w:basedOn w:val="830"/>
+    <w:next w:val="830"/>
+    <w:link w:val="677"/>
     <w:uiPriority w:val="11"/>
     <w:qFormat/>
     <w:pPr>
@@ -4878,21 +4733,21 @@
       <w:szCs w:val="24"/>
     </w:rPr>
   </w:style>
-  <w:style w:type="character" w:styleId="36">
+  <w:style w:type="character" w:styleId="677">
     <w:name w:val="Subtitle Char"/>
-    <w:basedOn w:val="619"/>
-    <w:link w:val="35"/>
+    <w:basedOn w:val="834"/>
+    <w:link w:val="676"/>
     <w:uiPriority w:val="11"/>
     <w:rPr>
       <w:sz w:val="24"/>
       <w:szCs w:val="24"/>
     </w:rPr>
   </w:style>
-  <w:style w:type="paragraph" w:styleId="37">
+  <w:style w:type="paragraph" w:styleId="678">
     <w:name w:val="Quote"/>
-    <w:basedOn w:val="615"/>
-    <w:next w:val="615"/>
-    <w:link w:val="38"/>
+    <w:basedOn w:val="830"/>
+    <w:next w:val="830"/>
+    <w:link w:val="679"/>
     <w:uiPriority w:val="29"/>
     <w:qFormat/>
     <w:pPr>
@@ -4902,19 +4757,19 @@
       <w:i/>
     </w:rPr>
   </w:style>
-  <w:style w:type="character" w:styleId="38">
+  <w:style w:type="character" w:styleId="679">
     <w:name w:val="Quote Char"/>
-    <w:link w:val="37"/>
+    <w:link w:val="678"/>
     <w:uiPriority w:val="29"/>
     <w:rPr>
       <w:i/>
     </w:rPr>
   </w:style>
-  <w:style w:type="paragraph" w:styleId="39">
+  <w:style w:type="paragraph" w:styleId="680">
     <w:name w:val="Intense Quote"/>
-    <w:basedOn w:val="615"/>
-    <w:next w:val="615"/>
-    <w:link w:val="40"/>
+    <w:basedOn w:val="830"/>
+    <w:next w:val="830"/>
+    <w:link w:val="681"/>
     <w:uiPriority w:val="30"/>
     <w:qFormat/>
     <w:pPr>
@@ -4932,30 +4787,30 @@
       <w:i/>
     </w:rPr>
   </w:style>
-  <w:style w:type="character" w:styleId="40">
+  <w:style w:type="character" w:styleId="681">
     <w:name w:val="Intense Quote Char"/>
-    <w:link w:val="39"/>
+    <w:link w:val="680"/>
     <w:uiPriority w:val="30"/>
     <w:rPr>
       <w:i/>
     </w:rPr>
   </w:style>
-  <w:style w:type="character" w:styleId="42">
+  <w:style w:type="character" w:styleId="682">
     <w:name w:val="Header Char"/>
-    <w:basedOn w:val="619"/>
-    <w:link w:val="616"/>
+    <w:basedOn w:val="834"/>
+    <w:link w:val="831"/>
     <w:uiPriority w:val="99"/>
   </w:style>
-  <w:style w:type="character" w:styleId="44">
+  <w:style w:type="character" w:styleId="683">
     <w:name w:val="Footer Char"/>
-    <w:basedOn w:val="619"/>
-    <w:link w:val="617"/>
+    <w:basedOn w:val="834"/>
+    <w:link w:val="832"/>
     <w:uiPriority w:val="99"/>
   </w:style>
-  <w:style w:type="paragraph" w:styleId="45">
+  <w:style w:type="paragraph" w:styleId="684">
     <w:name w:val="Caption"/>
-    <w:basedOn w:val="615"/>
-    <w:next w:val="615"/>
+    <w:basedOn w:val="830"/>
+    <w:next w:val="830"/>
     <w:uiPriority w:val="35"/>
     <w:semiHidden/>
     <w:unhideWhenUsed/>
@@ -4972,15 +4827,15 @@
       <w:szCs w:val="24"/>
     </w:rPr>
   </w:style>
-  <w:style w:type="character" w:styleId="46">
+  <w:style w:type="character" w:styleId="685">
     <w:name w:val="Caption Char"/>
-    <w:basedOn w:val="45"/>
-    <w:link w:val="617"/>
+    <w:basedOn w:val="684"/>
+    <w:link w:val="832"/>
     <w:uiPriority w:val="99"/>
   </w:style>
-  <w:style w:type="table" w:styleId="47">
+  <w:style w:type="table" w:styleId="686">
     <w:name w:val="Table Grid"/>
-    <w:basedOn w:val="625"/>
+    <w:basedOn w:val="840"/>
     <w:uiPriority w:val="59"/>
     <w:pPr>
       <w:spacing w:after="0" w:line="240" w:lineRule="auto"/>
@@ -5003,9 +4858,9 @@
       </w:tblCellMar>
     </w:tblPr>
   </w:style>
-  <w:style w:type="table" w:styleId="48">
+  <w:style w:type="table" w:styleId="687">
     <w:name w:val="Table Grid Light"/>
-    <w:basedOn w:val="625"/>
+    <w:basedOn w:val="840"/>
     <w:uiPriority w:val="59"/>
     <w:pPr>
       <w:spacing w:after="0" w:line="240" w:lineRule="auto"/>
@@ -5028,9 +4883,9 @@
       </w:tblCellMar>
     </w:tblPr>
   </w:style>
-  <w:style w:type="table" w:styleId="49">
+  <w:style w:type="table" w:styleId="688">
     <w:name w:val="Plain Table 1"/>
-    <w:basedOn w:val="625"/>
+    <w:basedOn w:val="840"/>
     <w:uiPriority w:val="59"/>
     <w:pPr>
       <w:spacing w:after="0" w:line="240" w:lineRule="auto"/>
@@ -5095,9 +4950,9 @@
       </w:rPr>
     </w:tblStylePr>
   </w:style>
-  <w:style w:type="table" w:styleId="50">
+  <w:style w:type="table" w:styleId="689">
     <w:name w:val="Plain Table 2"/>
-    <w:basedOn w:val="625"/>
+    <w:basedOn w:val="840"/>
     <w:uiPriority w:val="59"/>
     <w:pPr>
       <w:spacing w:after="0" w:line="240" w:lineRule="auto"/>
@@ -5180,9 +5035,9 @@
       </w:rPr>
     </w:tblStylePr>
   </w:style>
-  <w:style w:type="table" w:styleId="51">
+  <w:style w:type="table" w:styleId="690">
     <w:name w:val="Plain Table 3"/>
-    <w:basedOn w:val="625"/>
+    <w:basedOn w:val="840"/>
     <w:uiPriority w:val="99"/>
     <w:pPr>
       <w:spacing w:after="0" w:line="240" w:lineRule="auto"/>
@@ -5257,9 +5112,9 @@
       </w:rPr>
     </w:tblStylePr>
   </w:style>
-  <w:style w:type="table" w:styleId="52">
+  <w:style w:type="table" w:styleId="691">
     <w:name w:val="Plain Table 4"/>
-    <w:basedOn w:val="625"/>
+    <w:basedOn w:val="840"/>
     <w:uiPriority w:val="99"/>
     <w:pPr>
       <w:spacing w:after="0" w:line="240" w:lineRule="auto"/>
@@ -5314,9 +5169,9 @@
       </w:rPr>
     </w:tblStylePr>
   </w:style>
-  <w:style w:type="table" w:styleId="53">
+  <w:style w:type="table" w:styleId="692">
     <w:name w:val="Plain Table 5"/>
-    <w:basedOn w:val="625"/>
+    <w:basedOn w:val="840"/>
     <w:uiPriority w:val="99"/>
     <w:pPr>
       <w:spacing w:after="0" w:line="240" w:lineRule="auto"/>
@@ -5402,9 +5257,9 @@
       </w:tcPr>
     </w:tblStylePr>
   </w:style>
-  <w:style w:type="table" w:styleId="54">
+  <w:style w:type="table" w:styleId="693">
     <w:name w:val="Grid Table 1 Light"/>
-    <w:basedOn w:val="625"/>
+    <w:basedOn w:val="840"/>
     <w:uiPriority w:val="99"/>
     <w:pPr>
       <w:spacing w:after="0" w:line="240" w:lineRule="auto"/>
@@ -5467,9 +5322,9 @@
       </w:rPr>
     </w:tblStylePr>
   </w:style>
-  <w:style w:type="table" w:styleId="55">
+  <w:style w:type="table" w:styleId="694">
     <w:name w:val="Grid Table 1 Light - Accent 1"/>
-    <w:basedOn w:val="625"/>
+    <w:basedOn w:val="840"/>
     <w:uiPriority w:val="99"/>
     <w:pPr>
       <w:spacing w:after="0" w:line="240" w:lineRule="auto"/>
@@ -5532,9 +5387,9 @@
       </w:rPr>
     </w:tblStylePr>
   </w:style>
-  <w:style w:type="table" w:styleId="56">
+  <w:style w:type="table" w:styleId="695">
     <w:name w:val="Grid Table 1 Light - Accent 2"/>
-    <w:basedOn w:val="625"/>
+    <w:basedOn w:val="840"/>
     <w:uiPriority w:val="99"/>
     <w:pPr>
       <w:spacing w:after="0" w:line="240" w:lineRule="auto"/>
@@ -5597,9 +5452,9 @@
       </w:rPr>
     </w:tblStylePr>
   </w:style>
-  <w:style w:type="table" w:styleId="57">
+  <w:style w:type="table" w:styleId="696">
     <w:name w:val="Grid Table 1 Light - Accent 3"/>
-    <w:basedOn w:val="625"/>
+    <w:basedOn w:val="840"/>
     <w:uiPriority w:val="99"/>
     <w:pPr>
       <w:spacing w:after="0" w:line="240" w:lineRule="auto"/>
@@ -5662,9 +5517,9 @@
       </w:rPr>
     </w:tblStylePr>
   </w:style>
-  <w:style w:type="table" w:styleId="58">
+  <w:style w:type="table" w:styleId="697">
     <w:name w:val="Grid Table 1 Light - Accent 4"/>
-    <w:basedOn w:val="625"/>
+    <w:basedOn w:val="840"/>
     <w:uiPriority w:val="99"/>
     <w:pPr>
       <w:spacing w:after="0" w:line="240" w:lineRule="auto"/>
@@ -5727,9 +5582,9 @@
       </w:rPr>
     </w:tblStylePr>
   </w:style>
-  <w:style w:type="table" w:styleId="59">
+  <w:style w:type="table" w:styleId="698">
     <w:name w:val="Grid Table 1 Light - Accent 5"/>
-    <w:basedOn w:val="625"/>
+    <w:basedOn w:val="840"/>
     <w:uiPriority w:val="99"/>
     <w:pPr>
       <w:spacing w:after="0" w:line="240" w:lineRule="auto"/>
@@ -5792,9 +5647,9 @@
       </w:rPr>
     </w:tblStylePr>
   </w:style>
-  <w:style w:type="table" w:styleId="60">
+  <w:style w:type="table" w:styleId="699">
     <w:name w:val="Grid Table 1 Light - Accent 6"/>
-    <w:basedOn w:val="625"/>
+    <w:basedOn w:val="840"/>
     <w:uiPriority w:val="99"/>
     <w:pPr>
       <w:spacing w:after="0" w:line="240" w:lineRule="auto"/>
@@ -5857,9 +5712,9 @@
       </w:rPr>
     </w:tblStylePr>
   </w:style>
-  <w:style w:type="table" w:styleId="61">
+  <w:style w:type="table" w:styleId="700">
     <w:name w:val="Grid Table 2"/>
-    <w:basedOn w:val="625"/>
+    <w:basedOn w:val="840"/>
     <w:uiPriority w:val="99"/>
     <w:pPr>
       <w:spacing w:after="0" w:line="240" w:lineRule="auto"/>
@@ -5937,9 +5792,9 @@
       </w:tcPr>
     </w:tblStylePr>
   </w:style>
-  <w:style w:type="table" w:styleId="62">
+  <w:style w:type="table" w:styleId="701">
     <w:name w:val="Grid Table 2 - Accent 1"/>
-    <w:basedOn w:val="625"/>
+    <w:basedOn w:val="840"/>
     <w:uiPriority w:val="99"/>
     <w:pPr>
       <w:spacing w:after="0" w:line="240" w:lineRule="auto"/>
@@ -6017,9 +5872,9 @@
       </w:tcPr>
     </w:tblStylePr>
   </w:style>
-  <w:style w:type="table" w:styleId="63">
+  <w:style w:type="table" w:styleId="702">
     <w:name w:val="Grid Table 2 - Accent 2"/>
-    <w:basedOn w:val="625"/>
+    <w:basedOn w:val="840"/>
     <w:uiPriority w:val="99"/>
     <w:pPr>
       <w:spacing w:after="0" w:line="240" w:lineRule="auto"/>
@@ -6097,9 +5952,9 @@
       </w:tcPr>
     </w:tblStylePr>
   </w:style>
-  <w:style w:type="table" w:styleId="64">
+  <w:style w:type="table" w:styleId="703">
     <w:name w:val="Grid Table 2 - Accent 3"/>
-    <w:basedOn w:val="625"/>
+    <w:basedOn w:val="840"/>
     <w:uiPriority w:val="99"/>
     <w:pPr>
       <w:spacing w:after="0" w:line="240" w:lineRule="auto"/>
@@ -6177,9 +6032,9 @@
       </w:tcPr>
     </w:tblStylePr>
   </w:style>
-  <w:style w:type="table" w:styleId="65">
+  <w:style w:type="table" w:styleId="704">
     <w:name w:val="Grid Table 2 - Accent 4"/>
-    <w:basedOn w:val="625"/>
+    <w:basedOn w:val="840"/>
     <w:uiPriority w:val="99"/>
     <w:pPr>
       <w:spacing w:after="0" w:line="240" w:lineRule="auto"/>
@@ -6257,9 +6112,9 @@
       </w:tcPr>
     </w:tblStylePr>
   </w:style>
-  <w:style w:type="table" w:styleId="66">
+  <w:style w:type="table" w:styleId="705">
     <w:name w:val="Grid Table 2 - Accent 5"/>
-    <w:basedOn w:val="625"/>
+    <w:basedOn w:val="840"/>
     <w:uiPriority w:val="99"/>
     <w:pPr>
       <w:spacing w:after="0" w:line="240" w:lineRule="auto"/>
@@ -6337,9 +6192,9 @@
       </w:tcPr>
     </w:tblStylePr>
   </w:style>
-  <w:style w:type="table" w:styleId="67">
+  <w:style w:type="table" w:styleId="706">
     <w:name w:val="Grid Table 2 - Accent 6"/>
-    <w:basedOn w:val="625"/>
+    <w:basedOn w:val="840"/>
     <w:uiPriority w:val="99"/>
     <w:pPr>
       <w:spacing w:after="0" w:line="240" w:lineRule="auto"/>
@@ -6417,9 +6272,9 @@
       </w:tcPr>
     </w:tblStylePr>
   </w:style>
-  <w:style w:type="table" w:styleId="68">
+  <w:style w:type="table" w:styleId="707">
     <w:name w:val="Grid Table 3"/>
-    <w:basedOn w:val="625"/>
+    <w:basedOn w:val="840"/>
     <w:uiPriority w:val="99"/>
     <w:pPr>
       <w:spacing w:after="0" w:line="240" w:lineRule="auto"/>
@@ -6463,7 +6318,7 @@
         <w:jc w:val="right"/>
       </w:pPr>
       <w:tcPr>
-        <w:shd w:color="ffffff"/>
+        <w:shd w:val="clear" w:color="ffffff"/>
         <w:tcBorders>
           <w:top w:val="none" w:color="000000" w:sz="4" w:space="0"/>
           <w:left w:val="none" w:color="000000" w:sz="4" w:space="0"/>
@@ -6493,7 +6348,7 @@
         <w:color w:val="404040"/>
       </w:rPr>
       <w:tcPr>
-        <w:shd w:color="ffffff"/>
+        <w:shd w:val="clear" w:color="ffffff"/>
         <w:tcBorders>
           <w:top w:val="none" w:color="000000" w:sz="4" w:space="0"/>
           <w:left w:val="none" w:color="000000" w:sz="4" w:space="0"/>
@@ -6518,9 +6373,9 @@
       </w:tcPr>
     </w:tblStylePr>
   </w:style>
-  <w:style w:type="table" w:styleId="69">
+  <w:style w:type="table" w:styleId="708">
     <w:name w:val="Grid Table 3 - Accent 1"/>
-    <w:basedOn w:val="625"/>
+    <w:basedOn w:val="840"/>
     <w:uiPriority w:val="99"/>
     <w:pPr>
       <w:spacing w:after="0" w:line="240" w:lineRule="auto"/>
@@ -6564,7 +6419,7 @@
         <w:jc w:val="right"/>
       </w:pPr>
       <w:tcPr>
-        <w:shd w:color="ffffff"/>
+        <w:shd w:val="clear" w:color="ffffff"/>
         <w:tcBorders>
           <w:top w:val="none" w:color="000000" w:sz="4" w:space="0"/>
           <w:left w:val="none" w:color="000000" w:sz="4" w:space="0"/>
@@ -6594,7 +6449,7 @@
         <w:color w:val="404040"/>
       </w:rPr>
       <w:tcPr>
-        <w:shd w:color="ffffff"/>
+        <w:shd w:val="clear" w:color="ffffff"/>
         <w:tcBorders>
           <w:top w:val="none" w:color="000000" w:sz="4" w:space="0"/>
           <w:left w:val="none" w:color="000000" w:sz="4" w:space="0"/>
@@ -6619,9 +6474,9 @@
       </w:tcPr>
     </w:tblStylePr>
   </w:style>
-  <w:style w:type="table" w:styleId="70">
+  <w:style w:type="table" w:styleId="709">
     <w:name w:val="Grid Table 3 - Accent 2"/>
-    <w:basedOn w:val="625"/>
+    <w:basedOn w:val="840"/>
     <w:uiPriority w:val="99"/>
     <w:pPr>
       <w:spacing w:after="0" w:line="240" w:lineRule="auto"/>
@@ -6665,7 +6520,7 @@
         <w:jc w:val="right"/>
       </w:pPr>
       <w:tcPr>
-        <w:shd w:color="ffffff"/>
+        <w:shd w:val="clear" w:color="ffffff"/>
         <w:tcBorders>
           <w:top w:val="none" w:color="000000" w:sz="4" w:space="0"/>
           <w:left w:val="none" w:color="000000" w:sz="4" w:space="0"/>
@@ -6695,7 +6550,7 @@
         <w:color w:val="404040"/>
       </w:rPr>
       <w:tcPr>
-        <w:shd w:color="ffffff"/>
+        <w:shd w:val="clear" w:color="ffffff"/>
         <w:tcBorders>
           <w:top w:val="none" w:color="000000" w:sz="4" w:space="0"/>
           <w:left w:val="none" w:color="000000" w:sz="4" w:space="0"/>
@@ -6720,9 +6575,9 @@
       </w:tcPr>
     </w:tblStylePr>
   </w:style>
-  <w:style w:type="table" w:styleId="71">
+  <w:style w:type="table" w:styleId="710">
     <w:name w:val="Grid Table 3 - Accent 3"/>
-    <w:basedOn w:val="625"/>
+    <w:basedOn w:val="840"/>
     <w:uiPriority w:val="99"/>
     <w:pPr>
       <w:spacing w:after="0" w:line="240" w:lineRule="auto"/>
@@ -6766,7 +6621,7 @@
         <w:jc w:val="right"/>
       </w:pPr>
       <w:tcPr>
-        <w:shd w:color="ffffff"/>
+        <w:shd w:val="clear" w:color="ffffff"/>
         <w:tcBorders>
           <w:top w:val="none" w:color="000000" w:sz="4" w:space="0"/>
           <w:left w:val="none" w:color="000000" w:sz="4" w:space="0"/>
@@ -6796,7 +6651,7 @@
         <w:color w:val="404040"/>
       </w:rPr>
       <w:tcPr>
-        <w:shd w:color="ffffff"/>
+        <w:shd w:val="clear" w:color="ffffff"/>
         <w:tcBorders>
           <w:top w:val="none" w:color="000000" w:sz="4" w:space="0"/>
           <w:left w:val="none" w:color="000000" w:sz="4" w:space="0"/>
@@ -6821,9 +6676,9 @@
       </w:tcPr>
     </w:tblStylePr>
   </w:style>
-  <w:style w:type="table" w:styleId="72">
+  <w:style w:type="table" w:styleId="711">
     <w:name w:val="Grid Table 3 - Accent 4"/>
-    <w:basedOn w:val="625"/>
+    <w:basedOn w:val="840"/>
     <w:uiPriority w:val="99"/>
     <w:pPr>
       <w:spacing w:after="0" w:line="240" w:lineRule="auto"/>
@@ -6867,7 +6722,7 @@
         <w:jc w:val="right"/>
       </w:pPr>
       <w:tcPr>
-        <w:shd w:color="ffffff"/>
+        <w:shd w:val="clear" w:color="ffffff"/>
         <w:tcBorders>
           <w:top w:val="none" w:color="000000" w:sz="4" w:space="0"/>
           <w:left w:val="none" w:color="000000" w:sz="4" w:space="0"/>
@@ -6897,7 +6752,7 @@
         <w:color w:val="404040"/>
       </w:rPr>
       <w:tcPr>
-        <w:shd w:color="ffffff"/>
+        <w:shd w:val="clear" w:color="ffffff"/>
         <w:tcBorders>
           <w:top w:val="none" w:color="000000" w:sz="4" w:space="0"/>
           <w:left w:val="none" w:color="000000" w:sz="4" w:space="0"/>
@@ -6922,9 +6777,9 @@
       </w:tcPr>
     </w:tblStylePr>
   </w:style>
-  <w:style w:type="table" w:styleId="73">
+  <w:style w:type="table" w:styleId="712">
     <w:name w:val="Grid Table 3 - Accent 5"/>
-    <w:basedOn w:val="625"/>
+    <w:basedOn w:val="840"/>
     <w:uiPriority w:val="99"/>
     <w:pPr>
       <w:spacing w:after="0" w:line="240" w:lineRule="auto"/>
@@ -6968,7 +6823,7 @@
         <w:jc w:val="right"/>
       </w:pPr>
       <w:tcPr>
-        <w:shd w:color="ffffff"/>
+        <w:shd w:val="clear" w:color="ffffff"/>
         <w:tcBorders>
           <w:top w:val="none" w:color="000000" w:sz="4" w:space="0"/>
           <w:left w:val="none" w:color="000000" w:sz="4" w:space="0"/>
@@ -6998,7 +6853,7 @@
         <w:color w:val="404040"/>
       </w:rPr>
       <w:tcPr>
-        <w:shd w:color="ffffff"/>
+        <w:shd w:val="clear" w:color="ffffff"/>
         <w:tcBorders>
           <w:top w:val="none" w:color="000000" w:sz="4" w:space="0"/>
           <w:left w:val="none" w:color="000000" w:sz="4" w:space="0"/>
@@ -7023,9 +6878,9 @@
       </w:tcPr>
     </w:tblStylePr>
   </w:style>
-  <w:style w:type="table" w:styleId="74">
+  <w:style w:type="table" w:styleId="713">
     <w:name w:val="Grid Table 3 - Accent 6"/>
-    <w:basedOn w:val="625"/>
+    <w:basedOn w:val="840"/>
     <w:uiPriority w:val="99"/>
     <w:pPr>
       <w:spacing w:after="0" w:line="240" w:lineRule="auto"/>
@@ -7069,7 +6924,7 @@
         <w:jc w:val="right"/>
       </w:pPr>
       <w:tcPr>
-        <w:shd w:color="ffffff"/>
+        <w:shd w:val="clear" w:color="ffffff"/>
         <w:tcBorders>
           <w:top w:val="none" w:color="000000" w:sz="4" w:space="0"/>
           <w:left w:val="none" w:color="000000" w:sz="4" w:space="0"/>
@@ -7099,7 +6954,7 @@
         <w:color w:val="404040"/>
       </w:rPr>
       <w:tcPr>
-        <w:shd w:color="ffffff"/>
+        <w:shd w:val="clear" w:color="ffffff"/>
         <w:tcBorders>
           <w:top w:val="none" w:color="000000" w:sz="4" w:space="0"/>
           <w:left w:val="none" w:color="000000" w:sz="4" w:space="0"/>
@@ -7124,9 +6979,9 @@
       </w:tcPr>
     </w:tblStylePr>
   </w:style>
-  <w:style w:type="table" w:styleId="75">
+  <w:style w:type="table" w:styleId="714">
     <w:name w:val="Grid Table 4"/>
-    <w:basedOn w:val="625"/>
+    <w:basedOn w:val="840"/>
     <w:uiPriority w:val="59"/>
     <w:pPr>
       <w:spacing w:after="0" w:line="240" w:lineRule="auto"/>
@@ -7205,9 +7060,9 @@
       </w:tcPr>
     </w:tblStylePr>
   </w:style>
-  <w:style w:type="table" w:styleId="76">
+  <w:style w:type="table" w:styleId="715">
     <w:name w:val="Grid Table 4 - Accent 1"/>
-    <w:basedOn w:val="625"/>
+    <w:basedOn w:val="840"/>
     <w:uiPriority w:val="59"/>
     <w:pPr>
       <w:spacing w:after="0" w:line="240" w:lineRule="auto"/>
@@ -7286,9 +7141,9 @@
       </w:tcPr>
     </w:tblStylePr>
   </w:style>
-  <w:style w:type="table" w:styleId="77">
+  <w:style w:type="table" w:styleId="716">
     <w:name w:val="Grid Table 4 - Accent 2"/>
-    <w:basedOn w:val="625"/>
+    <w:basedOn w:val="840"/>
     <w:uiPriority w:val="59"/>
     <w:pPr>
       <w:spacing w:after="0" w:line="240" w:lineRule="auto"/>
@@ -7367,9 +7222,9 @@
       </w:tcPr>
     </w:tblStylePr>
   </w:style>
-  <w:style w:type="table" w:styleId="78">
+  <w:style w:type="table" w:styleId="717">
     <w:name w:val="Grid Table 4 - Accent 3"/>
-    <w:basedOn w:val="625"/>
+    <w:basedOn w:val="840"/>
     <w:uiPriority w:val="59"/>
     <w:pPr>
       <w:spacing w:after="0" w:line="240" w:lineRule="auto"/>
@@ -7448,9 +7303,9 @@
       </w:tcPr>
     </w:tblStylePr>
   </w:style>
-  <w:style w:type="table" w:styleId="79">
+  <w:style w:type="table" w:styleId="718">
     <w:name w:val="Grid Table 4 - Accent 4"/>
-    <w:basedOn w:val="625"/>
+    <w:basedOn w:val="840"/>
     <w:uiPriority w:val="59"/>
     <w:pPr>
       <w:spacing w:after="0" w:line="240" w:lineRule="auto"/>
@@ -7529,9 +7384,9 @@
       </w:tcPr>
     </w:tblStylePr>
   </w:style>
-  <w:style w:type="table" w:styleId="80">
+  <w:style w:type="table" w:styleId="719">
     <w:name w:val="Grid Table 4 - Accent 5"/>
-    <w:basedOn w:val="625"/>
+    <w:basedOn w:val="840"/>
     <w:uiPriority w:val="59"/>
     <w:pPr>
       <w:spacing w:after="0" w:line="240" w:lineRule="auto"/>
@@ -7610,9 +7465,9 @@
       </w:tcPr>
     </w:tblStylePr>
   </w:style>
-  <w:style w:type="table" w:styleId="81">
+  <w:style w:type="table" w:styleId="720">
     <w:name w:val="Grid Table 4 - Accent 6"/>
-    <w:basedOn w:val="625"/>
+    <w:basedOn w:val="840"/>
     <w:uiPriority w:val="59"/>
     <w:pPr>
       <w:spacing w:after="0" w:line="240" w:lineRule="auto"/>
@@ -7691,9 +7546,9 @@
       </w:tcPr>
     </w:tblStylePr>
   </w:style>
-  <w:style w:type="table" w:styleId="82">
+  <w:style w:type="table" w:styleId="721">
     <w:name w:val="Grid Table 5 Dark"/>
-    <w:basedOn w:val="625"/>
+    <w:basedOn w:val="840"/>
     <w:uiPriority w:val="99"/>
     <w:pPr>
       <w:spacing w:after="0" w:line="240" w:lineRule="auto"/>
@@ -7770,9 +7625,9 @@
       </w:tcPr>
     </w:tblStylePr>
   </w:style>
-  <w:style w:type="table" w:styleId="83">
+  <w:style w:type="table" w:styleId="722">
     <w:name w:val="Grid Table 5 Dark- Accent 1"/>
-    <w:basedOn w:val="625"/>
+    <w:basedOn w:val="840"/>
     <w:uiPriority w:val="99"/>
     <w:pPr>
       <w:spacing w:after="0" w:line="240" w:lineRule="auto"/>
@@ -7849,9 +7704,9 @@
       </w:tcPr>
     </w:tblStylePr>
   </w:style>
-  <w:style w:type="table" w:styleId="84">
+  <w:style w:type="table" w:styleId="723">
     <w:name w:val="Grid Table 5 Dark - Accent 2"/>
-    <w:basedOn w:val="625"/>
+    <w:basedOn w:val="840"/>
     <w:uiPriority w:val="99"/>
     <w:pPr>
       <w:spacing w:after="0" w:line="240" w:lineRule="auto"/>
@@ -7928,9 +7783,9 @@
       </w:tcPr>
     </w:tblStylePr>
   </w:style>
-  <w:style w:type="table" w:styleId="85">
+  <w:style w:type="table" w:styleId="724">
     <w:name w:val="Grid Table 5 Dark - Accent 3"/>
-    <w:basedOn w:val="625"/>
+    <w:basedOn w:val="840"/>
     <w:uiPriority w:val="99"/>
     <w:pPr>
       <w:spacing w:after="0" w:line="240" w:lineRule="auto"/>
@@ -8007,9 +7862,9 @@
       </w:tcPr>
     </w:tblStylePr>
   </w:style>
-  <w:style w:type="table" w:styleId="86">
+  <w:style w:type="table" w:styleId="725">
     <w:name w:val="Grid Table 5 Dark- Accent 4"/>
-    <w:basedOn w:val="625"/>
+    <w:basedOn w:val="840"/>
     <w:uiPriority w:val="99"/>
     <w:pPr>
       <w:spacing w:after="0" w:line="240" w:lineRule="auto"/>
@@ -8086,9 +7941,9 @@
       </w:tcPr>
     </w:tblStylePr>
   </w:style>
-  <w:style w:type="table" w:styleId="87">
+  <w:style w:type="table" w:styleId="726">
     <w:name w:val="Grid Table 5 Dark - Accent 5"/>
-    <w:basedOn w:val="625"/>
+    <w:basedOn w:val="840"/>
     <w:uiPriority w:val="99"/>
     <w:pPr>
       <w:spacing w:after="0" w:line="240" w:lineRule="auto"/>
@@ -8165,9 +8020,9 @@
       </w:tcPr>
     </w:tblStylePr>
   </w:style>
-  <w:style w:type="table" w:styleId="88">
+  <w:style w:type="table" w:styleId="727">
     <w:name w:val="Grid Table 5 Dark - Accent 6"/>
-    <w:basedOn w:val="625"/>
+    <w:basedOn w:val="840"/>
     <w:uiPriority w:val="99"/>
     <w:pPr>
       <w:spacing w:after="0" w:line="240" w:lineRule="auto"/>
@@ -8244,9 +8099,9 @@
       </w:tcPr>
     </w:tblStylePr>
   </w:style>
-  <w:style w:type="table" w:styleId="89">
+  <w:style w:type="table" w:styleId="728">
     <w:name w:val="Grid Table 6 Colorful"/>
-    <w:basedOn w:val="625"/>
+    <w:basedOn w:val="840"/>
     <w:uiPriority w:val="99"/>
     <w:pPr>
       <w:spacing w:after="0" w:line="240" w:lineRule="auto"/>
@@ -8323,9 +8178,9 @@
       </w:rPr>
     </w:tblStylePr>
   </w:style>
-  <w:style w:type="table" w:styleId="90">
+  <w:style w:type="table" w:styleId="729">
     <w:name w:val="Grid Table 6 Colorful - Accent 1"/>
-    <w:basedOn w:val="625"/>
+    <w:basedOn w:val="840"/>
     <w:uiPriority w:val="99"/>
     <w:pPr>
       <w:spacing w:after="0" w:line="240" w:lineRule="auto"/>
@@ -8402,9 +8257,9 @@
       </w:rPr>
     </w:tblStylePr>
   </w:style>
-  <w:style w:type="table" w:styleId="91">
+  <w:style w:type="table" w:styleId="730">
     <w:name w:val="Grid Table 6 Colorful - Accent 2"/>
-    <w:basedOn w:val="625"/>
+    <w:basedOn w:val="840"/>
     <w:uiPriority w:val="99"/>
     <w:pPr>
       <w:spacing w:after="0" w:line="240" w:lineRule="auto"/>
@@ -8481,9 +8336,9 @@
       </w:rPr>
     </w:tblStylePr>
   </w:style>
-  <w:style w:type="table" w:styleId="92">
+  <w:style w:type="table" w:styleId="731">
     <w:name w:val="Grid Table 6 Colorful - Accent 3"/>
-    <w:basedOn w:val="625"/>
+    <w:basedOn w:val="840"/>
     <w:uiPriority w:val="99"/>
     <w:pPr>
       <w:spacing w:after="0" w:line="240" w:lineRule="auto"/>
@@ -8560,9 +8415,9 @@
       </w:rPr>
     </w:tblStylePr>
   </w:style>
-  <w:style w:type="table" w:styleId="93">
+  <w:style w:type="table" w:styleId="732">
     <w:name w:val="Grid Table 6 Colorful - Accent 4"/>
-    <w:basedOn w:val="625"/>
+    <w:basedOn w:val="840"/>
     <w:uiPriority w:val="99"/>
     <w:pPr>
       <w:spacing w:after="0" w:line="240" w:lineRule="auto"/>
@@ -8639,9 +8494,9 @@
       </w:rPr>
     </w:tblStylePr>
   </w:style>
-  <w:style w:type="table" w:styleId="94">
+  <w:style w:type="table" w:styleId="733">
     <w:name w:val="Grid Table 6 Colorful - Accent 5"/>
-    <w:basedOn w:val="625"/>
+    <w:basedOn w:val="840"/>
     <w:uiPriority w:val="99"/>
     <w:pPr>
       <w:spacing w:after="0" w:line="240" w:lineRule="auto"/>
@@ -8718,9 +8573,9 @@
       </w:rPr>
     </w:tblStylePr>
   </w:style>
-  <w:style w:type="table" w:styleId="95">
+  <w:style w:type="table" w:styleId="734">
     <w:name w:val="Grid Table 6 Colorful - Accent 6"/>
-    <w:basedOn w:val="625"/>
+    <w:basedOn w:val="840"/>
     <w:uiPriority w:val="99"/>
     <w:pPr>
       <w:spacing w:after="0" w:line="240" w:lineRule="auto"/>
@@ -8797,9 +8652,9 @@
       </w:rPr>
     </w:tblStylePr>
   </w:style>
-  <w:style w:type="table" w:styleId="96">
+  <w:style w:type="table" w:styleId="735">
     <w:name w:val="Grid Table 7 Colorful"/>
-    <w:basedOn w:val="625"/>
+    <w:basedOn w:val="840"/>
     <w:uiPriority w:val="99"/>
     <w:pPr>
       <w:spacing w:after="0" w:line="240" w:lineRule="auto"/>
@@ -8848,11 +8703,11 @@
         <w:jc w:val="right"/>
       </w:pPr>
       <w:tcPr>
-        <w:shd w:color="ffffff"/>
-        <w:tcBorders>
-          <w:top w:val="none"/>
-          <w:left w:val="none"/>
-          <w:bottom w:val="none"/>
+        <w:shd w:val="clear" w:color="ffffff"/>
+        <w:tcBorders>
+          <w:top w:val="none" w:color="000000" w:sz="4" w:space="0"/>
+          <w:left w:val="none" w:color="000000" w:sz="4" w:space="0"/>
+          <w:bottom w:val="none" w:color="000000" w:sz="4" w:space="0"/>
           <w:right w:val="single" w:color="000000" w:themeColor="text1" w:themeTint="80" w:sz="4" w:space="0"/>
         </w:tcBorders>
       </w:tcPr>
@@ -8867,10 +8722,10 @@
       <w:tcPr>
         <w:shd w:val="clear" w:color="ffffff" w:themeColor="light1" w:fill="ffffff" w:themeFill="light1"/>
         <w:tcBorders>
-          <w:top w:val="none"/>
-          <w:left w:val="none"/>
+          <w:top w:val="none" w:color="000000" w:sz="4" w:space="0"/>
+          <w:left w:val="none" w:color="000000" w:sz="4" w:space="0"/>
           <w:bottom w:val="single" w:color="000000" w:themeColor="text1" w:themeTint="80" w:sz="4" w:space="0"/>
-          <w:right w:val="none"/>
+          <w:right w:val="none" w:color="000000" w:sz="4" w:space="0"/>
         </w:tcBorders>
       </w:tcPr>
     </w:tblStylePr>
@@ -8882,12 +8737,12 @@
         <w:sz w:val="22"/>
       </w:rPr>
       <w:tcPr>
-        <w:shd w:color="ffffff"/>
-        <w:tcBorders>
-          <w:top w:val="none"/>
+        <w:shd w:val="clear" w:color="ffffff"/>
+        <w:tcBorders>
+          <w:top w:val="none" w:color="000000" w:sz="4" w:space="0"/>
           <w:left w:val="single" w:color="000000" w:themeColor="text1" w:themeTint="80" w:sz="4" w:space="0"/>
-          <w:bottom w:val="none"/>
-          <w:right w:val="none"/>
+          <w:bottom w:val="none" w:color="000000" w:sz="4" w:space="0"/>
+          <w:right w:val="none" w:color="000000" w:sz="4" w:space="0"/>
         </w:tcBorders>
       </w:tcPr>
     </w:tblStylePr>
@@ -8902,16 +8757,16 @@
         <w:shd w:val="clear" w:color="ffffff" w:themeColor="light1" w:fill="ffffff" w:themeFill="light1"/>
         <w:tcBorders>
           <w:top w:val="single" w:color="000000" w:themeColor="text1" w:themeTint="80" w:sz="4" w:space="0"/>
-          <w:left w:val="none"/>
-          <w:bottom w:val="none"/>
-          <w:right w:val="none"/>
-        </w:tcBorders>
-      </w:tcPr>
-    </w:tblStylePr>
-  </w:style>
-  <w:style w:type="table" w:styleId="97">
+          <w:left w:val="none" w:color="000000" w:sz="4" w:space="0"/>
+          <w:bottom w:val="none" w:color="000000" w:sz="4" w:space="0"/>
+          <w:right w:val="none" w:color="000000" w:sz="4" w:space="0"/>
+        </w:tcBorders>
+      </w:tcPr>
+    </w:tblStylePr>
+  </w:style>
+  <w:style w:type="table" w:styleId="736">
     <w:name w:val="Grid Table 7 Colorful - Accent 1"/>
-    <w:basedOn w:val="625"/>
+    <w:basedOn w:val="840"/>
     <w:uiPriority w:val="99"/>
     <w:pPr>
       <w:spacing w:after="0" w:line="240" w:lineRule="auto"/>
@@ -8960,11 +8815,11 @@
         <w:jc w:val="right"/>
       </w:pPr>
       <w:tcPr>
-        <w:shd w:color="ffffff"/>
-        <w:tcBorders>
-          <w:top w:val="none"/>
-          <w:left w:val="none"/>
-          <w:bottom w:val="none"/>
+        <w:shd w:val="clear" w:color="ffffff"/>
+        <w:tcBorders>
+          <w:top w:val="none" w:color="000000" w:sz="4" w:space="0"/>
+          <w:left w:val="none" w:color="000000" w:sz="4" w:space="0"/>
+          <w:bottom w:val="none" w:color="000000" w:sz="4" w:space="0"/>
           <w:right w:val="single" w:color="000000" w:themeColor="accent1" w:themeTint="80" w:sz="4" w:space="0"/>
         </w:tcBorders>
       </w:tcPr>
@@ -8979,10 +8834,10 @@
       <w:tcPr>
         <w:shd w:val="clear" w:color="ffffff" w:themeColor="light1" w:fill="ffffff" w:themeFill="light1"/>
         <w:tcBorders>
-          <w:top w:val="none"/>
-          <w:left w:val="none"/>
+          <w:top w:val="none" w:color="000000" w:sz="4" w:space="0"/>
+          <w:left w:val="none" w:color="000000" w:sz="4" w:space="0"/>
           <w:bottom w:val="single" w:color="000000" w:themeColor="accent1" w:themeTint="80" w:sz="4" w:space="0"/>
-          <w:right w:val="none"/>
+          <w:right w:val="none" w:color="000000" w:sz="4" w:space="0"/>
         </w:tcBorders>
       </w:tcPr>
     </w:tblStylePr>
@@ -8994,12 +8849,12 @@
         <w:sz w:val="22"/>
       </w:rPr>
       <w:tcPr>
-        <w:shd w:color="ffffff"/>
-        <w:tcBorders>
-          <w:top w:val="none"/>
+        <w:shd w:val="clear" w:color="ffffff"/>
+        <w:tcBorders>
+          <w:top w:val="none" w:color="000000" w:sz="4" w:space="0"/>
           <w:left w:val="single" w:color="000000" w:themeColor="accent1" w:themeTint="80" w:sz="4" w:space="0"/>
-          <w:bottom w:val="none"/>
-          <w:right w:val="none"/>
+          <w:bottom w:val="none" w:color="000000" w:sz="4" w:space="0"/>
+          <w:right w:val="none" w:color="000000" w:sz="4" w:space="0"/>
         </w:tcBorders>
       </w:tcPr>
     </w:tblStylePr>
@@ -9014,16 +8869,16 @@
         <w:shd w:val="clear" w:color="ffffff" w:themeColor="light1" w:fill="ffffff" w:themeFill="light1"/>
         <w:tcBorders>
           <w:top w:val="single" w:color="000000" w:themeColor="accent1" w:themeTint="80" w:sz="4" w:space="0"/>
-          <w:left w:val="none"/>
-          <w:bottom w:val="none"/>
-          <w:right w:val="none"/>
-        </w:tcBorders>
-      </w:tcPr>
-    </w:tblStylePr>
-  </w:style>
-  <w:style w:type="table" w:styleId="98">
+          <w:left w:val="none" w:color="000000" w:sz="4" w:space="0"/>
+          <w:bottom w:val="none" w:color="000000" w:sz="4" w:space="0"/>
+          <w:right w:val="none" w:color="000000" w:sz="4" w:space="0"/>
+        </w:tcBorders>
+      </w:tcPr>
+    </w:tblStylePr>
+  </w:style>
+  <w:style w:type="table" w:styleId="737">
     <w:name w:val="Grid Table 7 Colorful - Accent 2"/>
-    <w:basedOn w:val="625"/>
+    <w:basedOn w:val="840"/>
     <w:uiPriority w:val="99"/>
     <w:pPr>
       <w:spacing w:after="0" w:line="240" w:lineRule="auto"/>
@@ -9072,11 +8927,11 @@
         <w:jc w:val="right"/>
       </w:pPr>
       <w:tcPr>
-        <w:shd w:color="ffffff"/>
-        <w:tcBorders>
-          <w:top w:val="none"/>
-          <w:left w:val="none"/>
-          <w:bottom w:val="none"/>
+        <w:shd w:val="clear" w:color="ffffff"/>
+        <w:tcBorders>
+          <w:top w:val="none" w:color="000000" w:sz="4" w:space="0"/>
+          <w:left w:val="none" w:color="000000" w:sz="4" w:space="0"/>
+          <w:bottom w:val="none" w:color="000000" w:sz="4" w:space="0"/>
           <w:right w:val="single" w:color="000000" w:themeColor="accent2" w:themeTint="97" w:sz="4" w:space="0"/>
         </w:tcBorders>
       </w:tcPr>
@@ -9091,10 +8946,10 @@
       <w:tcPr>
         <w:shd w:val="clear" w:color="ffffff" w:themeColor="light1" w:fill="ffffff" w:themeFill="light1"/>
         <w:tcBorders>
-          <w:top w:val="none"/>
-          <w:left w:val="none"/>
+          <w:top w:val="none" w:color="000000" w:sz="4" w:space="0"/>
+          <w:left w:val="none" w:color="000000" w:sz="4" w:space="0"/>
           <w:bottom w:val="single" w:color="000000" w:themeColor="accent2" w:themeTint="97" w:sz="4" w:space="0"/>
-          <w:right w:val="none"/>
+          <w:right w:val="none" w:color="000000" w:sz="4" w:space="0"/>
         </w:tcBorders>
       </w:tcPr>
     </w:tblStylePr>
@@ -9106,12 +8961,12 @@
         <w:sz w:val="22"/>
       </w:rPr>
       <w:tcPr>
-        <w:shd w:color="ffffff"/>
-        <w:tcBorders>
-          <w:top w:val="none"/>
+        <w:shd w:val="clear" w:color="ffffff"/>
+        <w:tcBorders>
+          <w:top w:val="none" w:color="000000" w:sz="4" w:space="0"/>
           <w:left w:val="single" w:color="000000" w:themeColor="accent2" w:themeTint="97" w:sz="4" w:space="0"/>
-          <w:bottom w:val="none"/>
-          <w:right w:val="none"/>
+          <w:bottom w:val="none" w:color="000000" w:sz="4" w:space="0"/>
+          <w:right w:val="none" w:color="000000" w:sz="4" w:space="0"/>
         </w:tcBorders>
       </w:tcPr>
     </w:tblStylePr>
@@ -9126,16 +8981,16 @@
         <w:shd w:val="clear" w:color="ffffff" w:themeColor="light1" w:fill="ffffff" w:themeFill="light1"/>
         <w:tcBorders>
           <w:top w:val="single" w:color="000000" w:themeColor="accent2" w:themeTint="97" w:sz="4" w:space="0"/>
-          <w:left w:val="none"/>
-          <w:bottom w:val="none"/>
-          <w:right w:val="none"/>
-        </w:tcBorders>
-      </w:tcPr>
-    </w:tblStylePr>
-  </w:style>
-  <w:style w:type="table" w:styleId="99">
+          <w:left w:val="none" w:color="000000" w:sz="4" w:space="0"/>
+          <w:bottom w:val="none" w:color="000000" w:sz="4" w:space="0"/>
+          <w:right w:val="none" w:color="000000" w:sz="4" w:space="0"/>
+        </w:tcBorders>
+      </w:tcPr>
+    </w:tblStylePr>
+  </w:style>
+  <w:style w:type="table" w:styleId="738">
     <w:name w:val="Grid Table 7 Colorful - Accent 3"/>
-    <w:basedOn w:val="625"/>
+    <w:basedOn w:val="840"/>
     <w:uiPriority w:val="99"/>
     <w:pPr>
       <w:spacing w:after="0" w:line="240" w:lineRule="auto"/>
@@ -9184,11 +9039,11 @@
         <w:jc w:val="right"/>
       </w:pPr>
       <w:tcPr>
-        <w:shd w:color="ffffff"/>
-        <w:tcBorders>
-          <w:top w:val="none"/>
-          <w:left w:val="none"/>
-          <w:bottom w:val="none"/>
+        <w:shd w:val="clear" w:color="ffffff"/>
+        <w:tcBorders>
+          <w:top w:val="none" w:color="000000" w:sz="4" w:space="0"/>
+          <w:left w:val="none" w:color="000000" w:sz="4" w:space="0"/>
+          <w:bottom w:val="none" w:color="000000" w:sz="4" w:space="0"/>
           <w:right w:val="single" w:color="000000" w:themeColor="accent3" w:themeTint="FE" w:sz="4" w:space="0"/>
         </w:tcBorders>
       </w:tcPr>
@@ -9203,10 +9058,10 @@
       <w:tcPr>
         <w:shd w:val="clear" w:color="ffffff" w:themeColor="light1" w:fill="ffffff" w:themeFill="light1"/>
         <w:tcBorders>
-          <w:top w:val="none"/>
-          <w:left w:val="none"/>
+          <w:top w:val="none" w:color="000000" w:sz="4" w:space="0"/>
+          <w:left w:val="none" w:color="000000" w:sz="4" w:space="0"/>
           <w:bottom w:val="single" w:color="000000" w:themeColor="accent3" w:themeTint="FE" w:sz="4" w:space="0"/>
-          <w:right w:val="none"/>
+          <w:right w:val="none" w:color="000000" w:sz="4" w:space="0"/>
         </w:tcBorders>
       </w:tcPr>
     </w:tblStylePr>
@@ -9218,12 +9073,12 @@
         <w:sz w:val="22"/>
       </w:rPr>
       <w:tcPr>
-        <w:shd w:color="ffffff"/>
-        <w:tcBorders>
-          <w:top w:val="none"/>
+        <w:shd w:val="clear" w:color="ffffff"/>
+        <w:tcBorders>
+          <w:top w:val="none" w:color="000000" w:sz="4" w:space="0"/>
           <w:left w:val="single" w:color="000000" w:themeColor="accent3" w:themeTint="FE" w:sz="4" w:space="0"/>
-          <w:bottom w:val="none"/>
-          <w:right w:val="none"/>
+          <w:bottom w:val="none" w:color="000000" w:sz="4" w:space="0"/>
+          <w:right w:val="none" w:color="000000" w:sz="4" w:space="0"/>
         </w:tcBorders>
       </w:tcPr>
     </w:tblStylePr>
@@ -9238,16 +9093,16 @@
         <w:shd w:val="clear" w:color="ffffff" w:themeColor="light1" w:fill="ffffff" w:themeFill="light1"/>
         <w:tcBorders>
           <w:top w:val="single" w:color="000000" w:themeColor="accent3" w:themeTint="FE" w:sz="4" w:space="0"/>
-          <w:left w:val="none"/>
-          <w:bottom w:val="none"/>
-          <w:right w:val="none"/>
-        </w:tcBorders>
-      </w:tcPr>
-    </w:tblStylePr>
-  </w:style>
-  <w:style w:type="table" w:styleId="100">
+          <w:left w:val="none" w:color="000000" w:sz="4" w:space="0"/>
+          <w:bottom w:val="none" w:color="000000" w:sz="4" w:space="0"/>
+          <w:right w:val="none" w:color="000000" w:sz="4" w:space="0"/>
+        </w:tcBorders>
+      </w:tcPr>
+    </w:tblStylePr>
+  </w:style>
+  <w:style w:type="table" w:styleId="739">
     <w:name w:val="Grid Table 7 Colorful - Accent 4"/>
-    <w:basedOn w:val="625"/>
+    <w:basedOn w:val="840"/>
     <w:uiPriority w:val="99"/>
     <w:pPr>
       <w:spacing w:after="0" w:line="240" w:lineRule="auto"/>
@@ -9296,11 +9151,11 @@
         <w:jc w:val="right"/>
       </w:pPr>
       <w:tcPr>
-        <w:shd w:color="ffffff"/>
-        <w:tcBorders>
-          <w:top w:val="none"/>
-          <w:left w:val="none"/>
-          <w:bottom w:val="none"/>
+        <w:shd w:val="clear" w:color="ffffff"/>
+        <w:tcBorders>
+          <w:top w:val="none" w:color="000000" w:sz="4" w:space="0"/>
+          <w:left w:val="none" w:color="000000" w:sz="4" w:space="0"/>
+          <w:bottom w:val="none" w:color="000000" w:sz="4" w:space="0"/>
           <w:right w:val="single" w:color="000000" w:themeColor="accent4" w:themeTint="9A" w:sz="4" w:space="0"/>
         </w:tcBorders>
       </w:tcPr>
@@ -9315,10 +9170,10 @@
       <w:tcPr>
         <w:shd w:val="clear" w:color="ffffff" w:themeColor="light1" w:fill="ffffff" w:themeFill="light1"/>
         <w:tcBorders>
-          <w:top w:val="none"/>
-          <w:left w:val="none"/>
+          <w:top w:val="none" w:color="000000" w:sz="4" w:space="0"/>
+          <w:left w:val="none" w:color="000000" w:sz="4" w:space="0"/>
           <w:bottom w:val="single" w:color="000000" w:themeColor="accent4" w:themeTint="9A" w:sz="4" w:space="0"/>
-          <w:right w:val="none"/>
+          <w:right w:val="none" w:color="000000" w:sz="4" w:space="0"/>
         </w:tcBorders>
       </w:tcPr>
     </w:tblStylePr>
@@ -9330,12 +9185,12 @@
         <w:sz w:val="22"/>
       </w:rPr>
       <w:tcPr>
-        <w:shd w:color="ffffff"/>
-        <w:tcBorders>
-          <w:top w:val="none"/>
+        <w:shd w:val="clear" w:color="ffffff"/>
+        <w:tcBorders>
+          <w:top w:val="none" w:color="000000" w:sz="4" w:space="0"/>
           <w:left w:val="single" w:color="000000" w:themeColor="accent4" w:themeTint="9A" w:sz="4" w:space="0"/>
-          <w:bottom w:val="none"/>
-          <w:right w:val="none"/>
+          <w:bottom w:val="none" w:color="000000" w:sz="4" w:space="0"/>
+          <w:right w:val="none" w:color="000000" w:sz="4" w:space="0"/>
         </w:tcBorders>
       </w:tcPr>
     </w:tblStylePr>
@@ -9350,16 +9205,16 @@
         <w:shd w:val="clear" w:color="ffffff" w:themeColor="light1" w:fill="ffffff" w:themeFill="light1"/>
         <w:tcBorders>
           <w:top w:val="single" w:color="000000" w:themeColor="accent4" w:themeTint="9A" w:sz="4" w:space="0"/>
-          <w:left w:val="none"/>
-          <w:bottom w:val="none"/>
-          <w:right w:val="none"/>
-        </w:tcBorders>
-      </w:tcPr>
-    </w:tblStylePr>
-  </w:style>
-  <w:style w:type="table" w:styleId="101">
+          <w:left w:val="none" w:color="000000" w:sz="4" w:space="0"/>
+          <w:bottom w:val="none" w:color="000000" w:sz="4" w:space="0"/>
+          <w:right w:val="none" w:color="000000" w:sz="4" w:space="0"/>
+        </w:tcBorders>
+      </w:tcPr>
+    </w:tblStylePr>
+  </w:style>
+  <w:style w:type="table" w:styleId="740">
     <w:name w:val="Grid Table 7 Colorful - Accent 5"/>
-    <w:basedOn w:val="625"/>
+    <w:basedOn w:val="840"/>
     <w:uiPriority w:val="99"/>
     <w:pPr>
       <w:spacing w:after="0" w:line="240" w:lineRule="auto"/>
@@ -9408,11 +9263,11 @@
         <w:jc w:val="right"/>
       </w:pPr>
       <w:tcPr>
-        <w:shd w:color="ffffff"/>
-        <w:tcBorders>
-          <w:top w:val="none"/>
-          <w:left w:val="none"/>
-          <w:bottom w:val="none"/>
+        <w:shd w:val="clear" w:color="ffffff"/>
+        <w:tcBorders>
+          <w:top w:val="none" w:color="000000" w:sz="4" w:space="0"/>
+          <w:left w:val="none" w:color="000000" w:sz="4" w:space="0"/>
+          <w:bottom w:val="none" w:color="000000" w:sz="4" w:space="0"/>
           <w:right w:val="single" w:color="000000" w:themeColor="accent5" w:themeTint="90" w:sz="4" w:space="0"/>
         </w:tcBorders>
       </w:tcPr>
@@ -9427,10 +9282,10 @@
       <w:tcPr>
         <w:shd w:val="clear" w:color="ffffff" w:themeColor="light1" w:fill="ffffff" w:themeFill="light1"/>
         <w:tcBorders>
-          <w:top w:val="none"/>
-          <w:left w:val="none"/>
+          <w:top w:val="none" w:color="000000" w:sz="4" w:space="0"/>
+          <w:left w:val="none" w:color="000000" w:sz="4" w:space="0"/>
           <w:bottom w:val="single" w:color="000000" w:themeColor="accent5" w:themeTint="90" w:sz="4" w:space="0"/>
-          <w:right w:val="none"/>
+          <w:right w:val="none" w:color="000000" w:sz="4" w:space="0"/>
         </w:tcBorders>
       </w:tcPr>
     </w:tblStylePr>
@@ -9442,12 +9297,12 @@
         <w:sz w:val="22"/>
       </w:rPr>
       <w:tcPr>
-        <w:shd w:color="ffffff"/>
-        <w:tcBorders>
-          <w:top w:val="none"/>
+        <w:shd w:val="clear" w:color="ffffff"/>
+        <w:tcBorders>
+          <w:top w:val="none" w:color="000000" w:sz="4" w:space="0"/>
           <w:left w:val="single" w:color="000000" w:themeColor="accent5" w:themeTint="90" w:sz="4" w:space="0"/>
-          <w:bottom w:val="none"/>
-          <w:right w:val="none"/>
+          <w:bottom w:val="none" w:color="000000" w:sz="4" w:space="0"/>
+          <w:right w:val="none" w:color="000000" w:sz="4" w:space="0"/>
         </w:tcBorders>
       </w:tcPr>
     </w:tblStylePr>
@@ -9462,16 +9317,16 @@
         <w:shd w:val="clear" w:color="ffffff" w:themeColor="light1" w:fill="ffffff" w:themeFill="light1"/>
         <w:tcBorders>
           <w:top w:val="single" w:color="000000" w:themeColor="accent5" w:themeTint="90" w:sz="4" w:space="0"/>
-          <w:left w:val="none"/>
-          <w:bottom w:val="none"/>
-          <w:right w:val="none"/>
-        </w:tcBorders>
-      </w:tcPr>
-    </w:tblStylePr>
-  </w:style>
-  <w:style w:type="table" w:styleId="102">
+          <w:left w:val="none" w:color="000000" w:sz="4" w:space="0"/>
+          <w:bottom w:val="none" w:color="000000" w:sz="4" w:space="0"/>
+          <w:right w:val="none" w:color="000000" w:sz="4" w:space="0"/>
+        </w:tcBorders>
+      </w:tcPr>
+    </w:tblStylePr>
+  </w:style>
+  <w:style w:type="table" w:styleId="741">
     <w:name w:val="Grid Table 7 Colorful - Accent 6"/>
-    <w:basedOn w:val="625"/>
+    <w:basedOn w:val="840"/>
     <w:uiPriority w:val="99"/>
     <w:pPr>
       <w:spacing w:after="0" w:line="240" w:lineRule="auto"/>
@@ -9520,11 +9375,11 @@
         <w:jc w:val="right"/>
       </w:pPr>
       <w:tcPr>
-        <w:shd w:color="ffffff"/>
-        <w:tcBorders>
-          <w:top w:val="none"/>
-          <w:left w:val="none"/>
-          <w:bottom w:val="none"/>
+        <w:shd w:val="clear" w:color="ffffff"/>
+        <w:tcBorders>
+          <w:top w:val="none" w:color="000000" w:sz="4" w:space="0"/>
+          <w:left w:val="none" w:color="000000" w:sz="4" w:space="0"/>
+          <w:bottom w:val="none" w:color="000000" w:sz="4" w:space="0"/>
           <w:right w:val="single" w:color="000000" w:themeColor="accent6" w:themeTint="90" w:sz="4" w:space="0"/>
         </w:tcBorders>
       </w:tcPr>
@@ -9539,10 +9394,10 @@
       <w:tcPr>
         <w:shd w:val="clear" w:color="ffffff" w:themeColor="light1" w:fill="ffffff" w:themeFill="light1"/>
         <w:tcBorders>
-          <w:top w:val="none"/>
-          <w:left w:val="none"/>
+          <w:top w:val="none" w:color="000000" w:sz="4" w:space="0"/>
+          <w:left w:val="none" w:color="000000" w:sz="4" w:space="0"/>
           <w:bottom w:val="single" w:color="000000" w:themeColor="accent6" w:themeTint="90" w:sz="4" w:space="0"/>
-          <w:right w:val="none"/>
+          <w:right w:val="none" w:color="000000" w:sz="4" w:space="0"/>
         </w:tcBorders>
       </w:tcPr>
     </w:tblStylePr>
@@ -9554,12 +9409,12 @@
         <w:sz w:val="22"/>
       </w:rPr>
       <w:tcPr>
-        <w:shd w:color="ffffff"/>
-        <w:tcBorders>
-          <w:top w:val="none"/>
+        <w:shd w:val="clear" w:color="ffffff"/>
+        <w:tcBorders>
+          <w:top w:val="none" w:color="000000" w:sz="4" w:space="0"/>
           <w:left w:val="single" w:color="000000" w:themeColor="accent6" w:themeTint="90" w:sz="4" w:space="0"/>
-          <w:bottom w:val="none"/>
-          <w:right w:val="none"/>
+          <w:bottom w:val="none" w:color="000000" w:sz="4" w:space="0"/>
+          <w:right w:val="none" w:color="000000" w:sz="4" w:space="0"/>
         </w:tcBorders>
       </w:tcPr>
     </w:tblStylePr>
@@ -9574,16 +9429,16 @@
         <w:shd w:val="clear" w:color="ffffff" w:themeColor="light1" w:fill="ffffff" w:themeFill="light1"/>
         <w:tcBorders>
           <w:top w:val="single" w:color="000000" w:themeColor="accent6" w:themeTint="90" w:sz="4" w:space="0"/>
-          <w:left w:val="none"/>
-          <w:bottom w:val="none"/>
-          <w:right w:val="none"/>
-        </w:tcBorders>
-      </w:tcPr>
-    </w:tblStylePr>
-  </w:style>
-  <w:style w:type="table" w:styleId="103">
+          <w:left w:val="none" w:color="000000" w:sz="4" w:space="0"/>
+          <w:bottom w:val="none" w:color="000000" w:sz="4" w:space="0"/>
+          <w:right w:val="none" w:color="000000" w:sz="4" w:space="0"/>
+        </w:tcBorders>
+      </w:tcPr>
+    </w:tblStylePr>
+  </w:style>
+  <w:style w:type="table" w:styleId="742">
     <w:name w:val="List Table 1 Light"/>
-    <w:basedOn w:val="625"/>
+    <w:basedOn w:val="840"/>
     <w:uiPriority w:val="99"/>
     <w:pPr>
       <w:spacing w:after="0" w:line="240" w:lineRule="auto"/>
@@ -9644,9 +9499,9 @@
       </w:tcPr>
     </w:tblStylePr>
   </w:style>
-  <w:style w:type="table" w:styleId="104">
+  <w:style w:type="table" w:styleId="743">
     <w:name w:val="List Table 1 Light - Accent 1"/>
-    <w:basedOn w:val="625"/>
+    <w:basedOn w:val="840"/>
     <w:uiPriority w:val="99"/>
     <w:pPr>
       <w:spacing w:after="0" w:line="240" w:lineRule="auto"/>
@@ -9707,9 +9562,9 @@
       </w:tcPr>
     </w:tblStylePr>
   </w:style>
-  <w:style w:type="table" w:styleId="105">
+  <w:style w:type="table" w:styleId="744">
     <w:name w:val="List Table 1 Light - Accent 2"/>
-    <w:basedOn w:val="625"/>
+    <w:basedOn w:val="840"/>
     <w:uiPriority w:val="99"/>
     <w:pPr>
       <w:spacing w:after="0" w:line="240" w:lineRule="auto"/>
@@ -9770,9 +9625,9 @@
       </w:tcPr>
     </w:tblStylePr>
   </w:style>
-  <w:style w:type="table" w:styleId="106">
+  <w:style w:type="table" w:styleId="745">
     <w:name w:val="List Table 1 Light - Accent 3"/>
-    <w:basedOn w:val="625"/>
+    <w:basedOn w:val="840"/>
     <w:uiPriority w:val="99"/>
     <w:pPr>
       <w:spacing w:after="0" w:line="240" w:lineRule="auto"/>
@@ -9833,9 +9688,9 @@
       </w:tcPr>
     </w:tblStylePr>
   </w:style>
-  <w:style w:type="table" w:styleId="107">
+  <w:style w:type="table" w:styleId="746">
     <w:name w:val="List Table 1 Light - Accent 4"/>
-    <w:basedOn w:val="625"/>
+    <w:basedOn w:val="840"/>
     <w:uiPriority w:val="99"/>
     <w:pPr>
       <w:spacing w:after="0" w:line="240" w:lineRule="auto"/>
@@ -9896,9 +9751,9 @@
       </w:tcPr>
     </w:tblStylePr>
   </w:style>
-  <w:style w:type="table" w:styleId="108">
+  <w:style w:type="table" w:styleId="747">
     <w:name w:val="List Table 1 Light - Accent 5"/>
-    <w:basedOn w:val="625"/>
+    <w:basedOn w:val="840"/>
     <w:uiPriority w:val="99"/>
     <w:pPr>
       <w:spacing w:after="0" w:line="240" w:lineRule="auto"/>
@@ -9959,9 +9814,9 @@
       </w:tcPr>
     </w:tblStylePr>
   </w:style>
-  <w:style w:type="table" w:styleId="109">
+  <w:style w:type="table" w:styleId="748">
     <w:name w:val="List Table 1 Light - Accent 6"/>
-    <w:basedOn w:val="625"/>
+    <w:basedOn w:val="840"/>
     <w:uiPriority w:val="99"/>
     <w:pPr>
       <w:spacing w:after="0" w:line="240" w:lineRule="auto"/>
@@ -10022,9 +9877,9 @@
       </w:tcPr>
     </w:tblStylePr>
   </w:style>
-  <w:style w:type="table" w:styleId="110">
+  <w:style w:type="table" w:styleId="749">
     <w:name w:val="List Table 2"/>
-    <w:basedOn w:val="625"/>
+    <w:basedOn w:val="840"/>
     <w:uiPriority w:val="99"/>
     <w:pPr>
       <w:spacing w:after="0" w:line="240" w:lineRule="auto"/>
@@ -10108,9 +9963,9 @@
       </w:tcPr>
     </w:tblStylePr>
   </w:style>
-  <w:style w:type="table" w:styleId="111">
+  <w:style w:type="table" w:styleId="750">
     <w:name w:val="List Table 2 - Accent 1"/>
-    <w:basedOn w:val="625"/>
+    <w:basedOn w:val="840"/>
     <w:uiPriority w:val="99"/>
     <w:pPr>
       <w:spacing w:after="0" w:line="240" w:lineRule="auto"/>
@@ -10194,9 +10049,9 @@
       </w:tcPr>
     </w:tblStylePr>
   </w:style>
-  <w:style w:type="table" w:styleId="112">
+  <w:style w:type="table" w:styleId="751">
     <w:name w:val="List Table 2 - Accent 2"/>
-    <w:basedOn w:val="625"/>
+    <w:basedOn w:val="840"/>
     <w:uiPriority w:val="99"/>
     <w:pPr>
       <w:spacing w:after="0" w:line="240" w:lineRule="auto"/>
@@ -10280,9 +10135,9 @@
       </w:tcPr>
     </w:tblStylePr>
   </w:style>
-  <w:style w:type="table" w:styleId="113">
+  <w:style w:type="table" w:styleId="752">
     <w:name w:val="List Table 2 - Accent 3"/>
-    <w:basedOn w:val="625"/>
+    <w:basedOn w:val="840"/>
     <w:uiPriority w:val="99"/>
     <w:pPr>
       <w:spacing w:after="0" w:line="240" w:lineRule="auto"/>
@@ -10366,9 +10221,9 @@
       </w:tcPr>
     </w:tblStylePr>
   </w:style>
-  <w:style w:type="table" w:styleId="114">
+  <w:style w:type="table" w:styleId="753">
     <w:name w:val="List Table 2 - Accent 4"/>
-    <w:basedOn w:val="625"/>
+    <w:basedOn w:val="840"/>
     <w:uiPriority w:val="99"/>
     <w:pPr>
       <w:spacing w:after="0" w:line="240" w:lineRule="auto"/>
@@ -10452,9 +10307,9 @@
       </w:tcPr>
     </w:tblStylePr>
   </w:style>
-  <w:style w:type="table" w:styleId="115">
+  <w:style w:type="table" w:styleId="754">
     <w:name w:val="List Table 2 - Accent 5"/>
-    <w:basedOn w:val="625"/>
+    <w:basedOn w:val="840"/>
     <w:uiPriority w:val="99"/>
     <w:pPr>
       <w:spacing w:after="0" w:line="240" w:lineRule="auto"/>
@@ -10538,9 +10393,9 @@
       </w:tcPr>
     </w:tblStylePr>
   </w:style>
-  <w:style w:type="table" w:styleId="116">
+  <w:style w:type="table" w:styleId="755">
     <w:name w:val="List Table 2 - Accent 6"/>
-    <w:basedOn w:val="625"/>
+    <w:basedOn w:val="840"/>
     <w:uiPriority w:val="99"/>
     <w:pPr>
       <w:spacing w:after="0" w:line="240" w:lineRule="auto"/>
@@ -10624,9 +10479,9 @@
       </w:tcPr>
     </w:tblStylePr>
   </w:style>
-  <w:style w:type="table" w:styleId="117">
+  <w:style w:type="table" w:styleId="756">
     <w:name w:val="List Table 3"/>
-    <w:basedOn w:val="625"/>
+    <w:basedOn w:val="840"/>
     <w:uiPriority w:val="99"/>
     <w:pPr>
       <w:spacing w:after="0" w:line="240" w:lineRule="auto"/>
@@ -10698,9 +10553,9 @@
       </w:rPr>
     </w:tblStylePr>
   </w:style>
-  <w:style w:type="table" w:styleId="118">
+  <w:style w:type="table" w:styleId="757">
     <w:name w:val="List Table 3 - Accent 1"/>
-    <w:basedOn w:val="625"/>
+    <w:basedOn w:val="840"/>
     <w:uiPriority w:val="99"/>
     <w:pPr>
       <w:spacing w:after="0" w:line="240" w:lineRule="auto"/>
@@ -10772,9 +10627,9 @@
       </w:rPr>
     </w:tblStylePr>
   </w:style>
-  <w:style w:type="table" w:styleId="119">
+  <w:style w:type="table" w:styleId="758">
     <w:name w:val="List Table 3 - Accent 2"/>
-    <w:basedOn w:val="625"/>
+    <w:basedOn w:val="840"/>
     <w:uiPriority w:val="99"/>
     <w:pPr>
       <w:spacing w:after="0" w:line="240" w:lineRule="auto"/>
@@ -10846,9 +10701,9 @@
       </w:rPr>
     </w:tblStylePr>
   </w:style>
-  <w:style w:type="table" w:styleId="120">
+  <w:style w:type="table" w:styleId="759">
     <w:name w:val="List Table 3 - Accent 3"/>
-    <w:basedOn w:val="625"/>
+    <w:basedOn w:val="840"/>
     <w:uiPriority w:val="99"/>
     <w:pPr>
       <w:spacing w:after="0" w:line="240" w:lineRule="auto"/>
@@ -10920,9 +10775,9 @@
       </w:rPr>
     </w:tblStylePr>
   </w:style>
-  <w:style w:type="table" w:styleId="121">
+  <w:style w:type="table" w:styleId="760">
     <w:name w:val="List Table 3 - Accent 4"/>
-    <w:basedOn w:val="625"/>
+    <w:basedOn w:val="840"/>
     <w:uiPriority w:val="99"/>
     <w:pPr>
       <w:spacing w:after="0" w:line="240" w:lineRule="auto"/>
@@ -10994,9 +10849,9 @@
       </w:rPr>
     </w:tblStylePr>
   </w:style>
-  <w:style w:type="table" w:styleId="122">
+  <w:style w:type="table" w:styleId="761">
     <w:name w:val="List Table 3 - Accent 5"/>
-    <w:basedOn w:val="625"/>
+    <w:basedOn w:val="840"/>
     <w:uiPriority w:val="99"/>
     <w:pPr>
       <w:spacing w:after="0" w:line="240" w:lineRule="auto"/>
@@ -11068,9 +10923,9 @@
       </w:rPr>
     </w:tblStylePr>
   </w:style>
-  <w:style w:type="table" w:styleId="123">
+  <w:style w:type="table" w:styleId="762">
     <w:name w:val="List Table 3 - Accent 6"/>
-    <w:basedOn w:val="625"/>
+    <w:basedOn w:val="840"/>
     <w:uiPriority w:val="99"/>
     <w:pPr>
       <w:spacing w:after="0" w:line="240" w:lineRule="auto"/>
@@ -11142,9 +10997,9 @@
       </w:rPr>
     </w:tblStylePr>
   </w:style>
-  <w:style w:type="table" w:styleId="124">
+  <w:style w:type="table" w:styleId="763">
     <w:name w:val="List Table 4"/>
-    <w:basedOn w:val="625"/>
+    <w:basedOn w:val="840"/>
     <w:uiPriority w:val="99"/>
     <w:pPr>
       <w:spacing w:after="0" w:line="240" w:lineRule="auto"/>
@@ -11211,9 +11066,9 @@
       </w:rPr>
     </w:tblStylePr>
   </w:style>
-  <w:style w:type="table" w:styleId="125">
+  <w:style w:type="table" w:styleId="764">
     <w:name w:val="List Table 4 - Accent 1"/>
-    <w:basedOn w:val="625"/>
+    <w:basedOn w:val="840"/>
     <w:uiPriority w:val="99"/>
     <w:pPr>
       <w:spacing w:after="0" w:line="240" w:lineRule="auto"/>
@@ -11280,9 +11135,9 @@
       </w:rPr>
     </w:tblStylePr>
   </w:style>
-  <w:style w:type="table" w:styleId="126">
+  <w:style w:type="table" w:styleId="765">
     <w:name w:val="List Table 4 - Accent 2"/>
-    <w:basedOn w:val="625"/>
+    <w:basedOn w:val="840"/>
     <w:uiPriority w:val="99"/>
     <w:pPr>
       <w:spacing w:after="0" w:line="240" w:lineRule="auto"/>
@@ -11349,9 +11204,9 @@
       </w:rPr>
     </w:tblStylePr>
   </w:style>
-  <w:style w:type="table" w:styleId="127">
+  <w:style w:type="table" w:styleId="766">
     <w:name w:val="List Table 4 - Accent 3"/>
-    <w:basedOn w:val="625"/>
+    <w:basedOn w:val="840"/>
     <w:uiPriority w:val="99"/>
     <w:pPr>
       <w:spacing w:after="0" w:line="240" w:lineRule="auto"/>
@@ -11418,9 +11273,9 @@
       </w:rPr>
     </w:tblStylePr>
   </w:style>
-  <w:style w:type="table" w:styleId="128">
+  <w:style w:type="table" w:styleId="767">
     <w:name w:val="List Table 4 - Accent 4"/>
-    <w:basedOn w:val="625"/>
+    <w:basedOn w:val="840"/>
     <w:uiPriority w:val="99"/>
     <w:pPr>
       <w:spacing w:after="0" w:line="240" w:lineRule="auto"/>
@@ -11487,9 +11342,9 @@
       </w:rPr>
     </w:tblStylePr>
   </w:style>
-  <w:style w:type="table" w:styleId="129">
+  <w:style w:type="table" w:styleId="768">
     <w:name w:val="List Table 4 - Accent 5"/>
-    <w:basedOn w:val="625"/>
+    <w:basedOn w:val="840"/>
     <w:uiPriority w:val="99"/>
     <w:pPr>
       <w:spacing w:after="0" w:line="240" w:lineRule="auto"/>
@@ -11556,9 +11411,9 @@
       </w:rPr>
     </w:tblStylePr>
   </w:style>
-  <w:style w:type="table" w:styleId="130">
+  <w:style w:type="table" w:styleId="769">
     <w:name w:val="List Table 4 - Accent 6"/>
-    <w:basedOn w:val="625"/>
+    <w:basedOn w:val="840"/>
     <w:uiPriority w:val="99"/>
     <w:pPr>
       <w:spacing w:after="0" w:line="240" w:lineRule="auto"/>
@@ -11625,9 +11480,9 @@
       </w:rPr>
     </w:tblStylePr>
   </w:style>
-  <w:style w:type="table" w:styleId="131">
+  <w:style w:type="table" w:styleId="770">
     <w:name w:val="List Table 5 Dark"/>
-    <w:basedOn w:val="625"/>
+    <w:basedOn w:val="840"/>
     <w:uiPriority w:val="99"/>
     <w:pPr>
       <w:spacing w:after="0" w:line="240" w:lineRule="auto"/>
@@ -11732,9 +11587,9 @@
       </w:rPr>
     </w:tblStylePr>
   </w:style>
-  <w:style w:type="table" w:styleId="132">
+  <w:style w:type="table" w:styleId="771">
     <w:name w:val="List Table 5 Dark - Accent 1"/>
-    <w:basedOn w:val="625"/>
+    <w:basedOn w:val="840"/>
     <w:uiPriority w:val="99"/>
     <w:pPr>
       <w:spacing w:after="0" w:line="240" w:lineRule="auto"/>
@@ -11839,9 +11694,9 @@
       </w:rPr>
     </w:tblStylePr>
   </w:style>
-  <w:style w:type="table" w:styleId="133">
+  <w:style w:type="table" w:styleId="772">
     <w:name w:val="List Table 5 Dark - Accent 2"/>
-    <w:basedOn w:val="625"/>
+    <w:basedOn w:val="840"/>
     <w:uiPriority w:val="99"/>
     <w:pPr>
       <w:spacing w:after="0" w:line="240" w:lineRule="auto"/>
@@ -11946,9 +11801,9 @@
       </w:rPr>
     </w:tblStylePr>
   </w:style>
-  <w:style w:type="table" w:styleId="134">
+  <w:style w:type="table" w:styleId="773">
     <w:name w:val="List Table 5 Dark - Accent 3"/>
-    <w:basedOn w:val="625"/>
+    <w:basedOn w:val="840"/>
     <w:uiPriority w:val="99"/>
     <w:pPr>
       <w:spacing w:after="0" w:line="240" w:lineRule="auto"/>
@@ -12053,9 +11908,9 @@
       </w:rPr>
     </w:tblStylePr>
   </w:style>
-  <w:style w:type="table" w:styleId="135">
+  <w:style w:type="table" w:styleId="774">
     <w:name w:val="List Table 5 Dark - Accent 4"/>
-    <w:basedOn w:val="625"/>
+    <w:basedOn w:val="840"/>
     <w:uiPriority w:val="99"/>
     <w:pPr>
       <w:spacing w:after="0" w:line="240" w:lineRule="auto"/>
@@ -12160,9 +12015,9 @@
       </w:rPr>
     </w:tblStylePr>
   </w:style>
-  <w:style w:type="table" w:styleId="136">
+  <w:style w:type="table" w:styleId="775">
     <w:name w:val="List Table 5 Dark - Accent 5"/>
-    <w:basedOn w:val="625"/>
+    <w:basedOn w:val="840"/>
     <w:uiPriority w:val="99"/>
     <w:pPr>
       <w:spacing w:after="0" w:line="240" w:lineRule="auto"/>
@@ -12267,9 +12122,9 @@
       </w:rPr>
     </w:tblStylePr>
   </w:style>
-  <w:style w:type="table" w:styleId="137">
+  <w:style w:type="table" w:styleId="776">
     <w:name w:val="List Table 5 Dark - Accent 6"/>
-    <w:basedOn w:val="625"/>
+    <w:basedOn w:val="840"/>
     <w:uiPriority w:val="99"/>
     <w:pPr>
       <w:spacing w:after="0" w:line="240" w:lineRule="auto"/>
@@ -12374,9 +12229,9 @@
       </w:rPr>
     </w:tblStylePr>
   </w:style>
-  <w:style w:type="table" w:styleId="138">
+  <w:style w:type="table" w:styleId="777">
     <w:name w:val="List Table 6 Colorful"/>
-    <w:basedOn w:val="625"/>
+    <w:basedOn w:val="840"/>
     <w:uiPriority w:val="99"/>
     <w:pPr>
       <w:spacing w:after="0" w:line="240" w:lineRule="auto"/>
@@ -12447,9 +12302,9 @@
       </w:tcPr>
     </w:tblStylePr>
   </w:style>
-  <w:style w:type="table" w:styleId="139">
+  <w:style w:type="table" w:styleId="778">
     <w:name w:val="List Table 6 Colorful - Accent 1"/>
-    <w:basedOn w:val="625"/>
+    <w:basedOn w:val="840"/>
     <w:uiPriority w:val="99"/>
     <w:pPr>
       <w:spacing w:after="0" w:line="240" w:lineRule="auto"/>
@@ -12520,9 +12375,9 @@
       </w:tcPr>
     </w:tblStylePr>
   </w:style>
-  <w:style w:type="table" w:styleId="140">
+  <w:style w:type="table" w:styleId="779">
     <w:name w:val="List Table 6 Colorful - Accent 2"/>
-    <w:basedOn w:val="625"/>
+    <w:basedOn w:val="840"/>
     <w:uiPriority w:val="99"/>
     <w:pPr>
       <w:spacing w:after="0" w:line="240" w:lineRule="auto"/>
@@ -12593,9 +12448,9 @@
       </w:tcPr>
     </w:tblStylePr>
   </w:style>
-  <w:style w:type="table" w:styleId="141">
+  <w:style w:type="table" w:styleId="780">
     <w:name w:val="List Table 6 Colorful - Accent 3"/>
-    <w:basedOn w:val="625"/>
+    <w:basedOn w:val="840"/>
     <w:uiPriority w:val="99"/>
     <w:pPr>
       <w:spacing w:after="0" w:line="240" w:lineRule="auto"/>
@@ -12666,9 +12521,9 @@
       </w:tcPr>
     </w:tblStylePr>
   </w:style>
-  <w:style w:type="table" w:styleId="142">
+  <w:style w:type="table" w:styleId="781">
     <w:name w:val="List Table 6 Colorful - Accent 4"/>
-    <w:basedOn w:val="625"/>
+    <w:basedOn w:val="840"/>
     <w:uiPriority w:val="99"/>
     <w:pPr>
       <w:spacing w:after="0" w:line="240" w:lineRule="auto"/>
@@ -12739,9 +12594,9 @@
       </w:tcPr>
     </w:tblStylePr>
   </w:style>
-  <w:style w:type="table" w:styleId="143">
+  <w:style w:type="table" w:styleId="782">
     <w:name w:val="List Table 6 Colorful - Accent 5"/>
-    <w:basedOn w:val="625"/>
+    <w:basedOn w:val="840"/>
     <w:uiPriority w:val="99"/>
     <w:pPr>
       <w:spacing w:after="0" w:line="240" w:lineRule="auto"/>
@@ -12812,9 +12667,9 @@
       </w:tcPr>
     </w:tblStylePr>
   </w:style>
-  <w:style w:type="table" w:styleId="144">
+  <w:style w:type="table" w:styleId="783">
     <w:name w:val="List Table 6 Colorful - Accent 6"/>
-    <w:basedOn w:val="625"/>
+    <w:basedOn w:val="840"/>
     <w:uiPriority w:val="99"/>
     <w:pPr>
       <w:spacing w:after="0" w:line="240" w:lineRule="auto"/>
@@ -12885,9 +12740,9 @@
       </w:tcPr>
     </w:tblStylePr>
   </w:style>
-  <w:style w:type="table" w:styleId="145">
+  <w:style w:type="table" w:styleId="784">
     <w:name w:val="List Table 7 Colorful"/>
-    <w:basedOn w:val="625"/>
+    <w:basedOn w:val="840"/>
     <w:uiPriority w:val="99"/>
     <w:pPr>
       <w:spacing w:after="0" w:line="240" w:lineRule="auto"/>
@@ -12933,11 +12788,11 @@
         <w:jc w:val="right"/>
       </w:pPr>
       <w:tcPr>
-        <w:shd w:color="ffffff"/>
-        <w:tcBorders>
-          <w:top w:val="none"/>
-          <w:left w:val="none"/>
-          <w:bottom w:val="none"/>
+        <w:shd w:val="clear" w:color="ffffff"/>
+        <w:tcBorders>
+          <w:top w:val="none" w:color="000000" w:sz="4" w:space="0"/>
+          <w:left w:val="none" w:color="000000" w:sz="4" w:space="0"/>
+          <w:bottom w:val="none" w:color="000000" w:sz="4" w:space="0"/>
           <w:right w:val="single" w:color="000000" w:themeColor="text1" w:themeTint="80" w:sz="4" w:space="0"/>
         </w:tcBorders>
       </w:tcPr>
@@ -12952,10 +12807,10 @@
       <w:tcPr>
         <w:shd w:val="clear" w:color="ffffff" w:themeColor="light1" w:fill="ffffff" w:themeFill="light1"/>
         <w:tcBorders>
-          <w:top w:val="none"/>
-          <w:left w:val="none"/>
+          <w:top w:val="none" w:color="000000" w:sz="4" w:space="0"/>
+          <w:left w:val="none" w:color="000000" w:sz="4" w:space="0"/>
           <w:bottom w:val="single" w:color="000000" w:themeColor="text1" w:themeTint="80" w:sz="4" w:space="0"/>
-          <w:right w:val="none"/>
+          <w:right w:val="none" w:color="000000" w:sz="4" w:space="0"/>
         </w:tcBorders>
       </w:tcPr>
     </w:tblStylePr>
@@ -12967,12 +12822,12 @@
         <w:sz w:val="22"/>
       </w:rPr>
       <w:tcPr>
-        <w:shd w:color="ffffff"/>
-        <w:tcBorders>
-          <w:top w:val="none"/>
+        <w:shd w:val="clear" w:color="ffffff"/>
+        <w:tcBorders>
+          <w:top w:val="none" w:color="000000" w:sz="4" w:space="0"/>
           <w:left w:val="single" w:color="000000" w:themeColor="text1" w:themeTint="80" w:sz="4" w:space="0"/>
-          <w:bottom w:val="none"/>
-          <w:right w:val="none"/>
+          <w:bottom w:val="none" w:color="000000" w:sz="4" w:space="0"/>
+          <w:right w:val="none" w:color="000000" w:sz="4" w:space="0"/>
         </w:tcBorders>
       </w:tcPr>
     </w:tblStylePr>
@@ -12987,9 +12842,9 @@
         <w:shd w:val="clear" w:color="ffffff" w:themeColor="light1" w:fill="ffffff" w:themeFill="light1"/>
         <w:tcBorders>
           <w:top w:val="single" w:color="000000" w:themeColor="text1" w:themeTint="80" w:sz="4" w:space="0"/>
-          <w:left w:val="none"/>
-          <w:bottom w:val="none"/>
-          <w:right w:val="none"/>
+          <w:left w:val="none" w:color="000000" w:sz="4" w:space="0"/>
+          <w:bottom w:val="none" w:color="000000" w:sz="4" w:space="0"/>
+          <w:right w:val="none" w:color="000000" w:sz="4" w:space="0"/>
         </w:tcBorders>
       </w:tcPr>
     </w:tblStylePr>
@@ -13001,9 +12856,9 @@
       </w:rPr>
     </w:tblStylePr>
   </w:style>
-  <w:style w:type="table" w:styleId="146">
+  <w:style w:type="table" w:styleId="785">
     <w:name w:val="List Table 7 Colorful - Accent 1"/>
-    <w:basedOn w:val="625"/>
+    <w:basedOn w:val="840"/>
     <w:uiPriority w:val="99"/>
     <w:pPr>
       <w:spacing w:after="0" w:line="240" w:lineRule="auto"/>
@@ -13049,11 +12904,11 @@
         <w:jc w:val="right"/>
       </w:pPr>
       <w:tcPr>
-        <w:shd w:color="ffffff"/>
-        <w:tcBorders>
-          <w:top w:val="none"/>
-          <w:left w:val="none"/>
-          <w:bottom w:val="none"/>
+        <w:shd w:val="clear" w:color="ffffff"/>
+        <w:tcBorders>
+          <w:top w:val="none" w:color="000000" w:sz="4" w:space="0"/>
+          <w:left w:val="none" w:color="000000" w:sz="4" w:space="0"/>
+          <w:bottom w:val="none" w:color="000000" w:sz="4" w:space="0"/>
           <w:right w:val="single" w:color="000000" w:themeColor="accent1" w:sz="4" w:space="0"/>
         </w:tcBorders>
       </w:tcPr>
@@ -13068,10 +12923,10 @@
       <w:tcPr>
         <w:shd w:val="clear" w:color="ffffff" w:themeColor="light1" w:fill="ffffff" w:themeFill="light1"/>
         <w:tcBorders>
-          <w:top w:val="none"/>
-          <w:left w:val="none"/>
+          <w:top w:val="none" w:color="000000" w:sz="4" w:space="0"/>
+          <w:left w:val="none" w:color="000000" w:sz="4" w:space="0"/>
           <w:bottom w:val="single" w:color="000000" w:themeColor="accent1" w:sz="4" w:space="0"/>
-          <w:right w:val="none"/>
+          <w:right w:val="none" w:color="000000" w:sz="4" w:space="0"/>
         </w:tcBorders>
       </w:tcPr>
     </w:tblStylePr>
@@ -13083,12 +12938,12 @@
         <w:sz w:val="22"/>
       </w:rPr>
       <w:tcPr>
-        <w:shd w:color="ffffff"/>
-        <w:tcBorders>
-          <w:top w:val="none"/>
+        <w:shd w:val="clear" w:color="ffffff"/>
+        <w:tcBorders>
+          <w:top w:val="none" w:color="000000" w:sz="4" w:space="0"/>
           <w:left w:val="single" w:color="000000" w:themeColor="accent1" w:sz="4" w:space="0"/>
-          <w:bottom w:val="none"/>
-          <w:right w:val="none"/>
+          <w:bottom w:val="none" w:color="000000" w:sz="4" w:space="0"/>
+          <w:right w:val="none" w:color="000000" w:sz="4" w:space="0"/>
         </w:tcBorders>
       </w:tcPr>
     </w:tblStylePr>
@@ -13103,9 +12958,9 @@
         <w:shd w:val="clear" w:color="ffffff" w:themeColor="light1" w:fill="ffffff" w:themeFill="light1"/>
         <w:tcBorders>
           <w:top w:val="single" w:color="000000" w:themeColor="accent1" w:sz="4" w:space="0"/>
-          <w:left w:val="none"/>
-          <w:bottom w:val="none"/>
-          <w:right w:val="none"/>
+          <w:left w:val="none" w:color="000000" w:sz="4" w:space="0"/>
+          <w:bottom w:val="none" w:color="000000" w:sz="4" w:space="0"/>
+          <w:right w:val="none" w:color="000000" w:sz="4" w:space="0"/>
         </w:tcBorders>
       </w:tcPr>
     </w:tblStylePr>
@@ -13117,9 +12972,9 @@
       </w:rPr>
     </w:tblStylePr>
   </w:style>
-  <w:style w:type="table" w:styleId="147">
+  <w:style w:type="table" w:styleId="786">
     <w:name w:val="List Table 7 Colorful - Accent 2"/>
-    <w:basedOn w:val="625"/>
+    <w:basedOn w:val="840"/>
     <w:uiPriority w:val="99"/>
     <w:pPr>
       <w:spacing w:after="0" w:line="240" w:lineRule="auto"/>
@@ -13165,11 +13020,11 @@
         <w:jc w:val="right"/>
       </w:pPr>
       <w:tcPr>
-        <w:shd w:color="ffffff"/>
-        <w:tcBorders>
-          <w:top w:val="none"/>
-          <w:left w:val="none"/>
-          <w:bottom w:val="none"/>
+        <w:shd w:val="clear" w:color="ffffff"/>
+        <w:tcBorders>
+          <w:top w:val="none" w:color="000000" w:sz="4" w:space="0"/>
+          <w:left w:val="none" w:color="000000" w:sz="4" w:space="0"/>
+          <w:bottom w:val="none" w:color="000000" w:sz="4" w:space="0"/>
           <w:right w:val="single" w:color="000000" w:themeColor="accent2" w:themeTint="97" w:sz="4" w:space="0"/>
         </w:tcBorders>
       </w:tcPr>
@@ -13184,10 +13039,10 @@
       <w:tcPr>
         <w:shd w:val="clear" w:color="ffffff" w:themeColor="light1" w:fill="ffffff" w:themeFill="light1"/>
         <w:tcBorders>
-          <w:top w:val="none"/>
-          <w:left w:val="none"/>
+          <w:top w:val="none" w:color="000000" w:sz="4" w:space="0"/>
+          <w:left w:val="none" w:color="000000" w:sz="4" w:space="0"/>
           <w:bottom w:val="single" w:color="000000" w:themeColor="accent2" w:themeTint="97" w:sz="4" w:space="0"/>
-          <w:right w:val="none"/>
+          <w:right w:val="none" w:color="000000" w:sz="4" w:space="0"/>
         </w:tcBorders>
       </w:tcPr>
     </w:tblStylePr>
@@ -13199,12 +13054,12 @@
         <w:sz w:val="22"/>
       </w:rPr>
       <w:tcPr>
-        <w:shd w:color="ffffff"/>
-        <w:tcBorders>
-          <w:top w:val="none"/>
+        <w:shd w:val="clear" w:color="ffffff"/>
+        <w:tcBorders>
+          <w:top w:val="none" w:color="000000" w:sz="4" w:space="0"/>
           <w:left w:val="single" w:color="000000" w:themeColor="accent2" w:themeTint="97" w:sz="4" w:space="0"/>
-          <w:bottom w:val="none"/>
-          <w:right w:val="none"/>
+          <w:bottom w:val="none" w:color="000000" w:sz="4" w:space="0"/>
+          <w:right w:val="none" w:color="000000" w:sz="4" w:space="0"/>
         </w:tcBorders>
       </w:tcPr>
     </w:tblStylePr>
@@ -13219,9 +13074,9 @@
         <w:shd w:val="clear" w:color="ffffff" w:themeColor="light1" w:fill="ffffff" w:themeFill="light1"/>
         <w:tcBorders>
           <w:top w:val="single" w:color="000000" w:themeColor="accent2" w:themeTint="97" w:sz="4" w:space="0"/>
-          <w:left w:val="none"/>
-          <w:bottom w:val="none"/>
-          <w:right w:val="none"/>
+          <w:left w:val="none" w:color="000000" w:sz="4" w:space="0"/>
+          <w:bottom w:val="none" w:color="000000" w:sz="4" w:space="0"/>
+          <w:right w:val="none" w:color="000000" w:sz="4" w:space="0"/>
         </w:tcBorders>
       </w:tcPr>
     </w:tblStylePr>
@@ -13233,9 +13088,9 @@
       </w:rPr>
     </w:tblStylePr>
   </w:style>
-  <w:style w:type="table" w:styleId="148">
+  <w:style w:type="table" w:styleId="787">
     <w:name w:val="List Table 7 Colorful - Accent 3"/>
-    <w:basedOn w:val="625"/>
+    <w:basedOn w:val="840"/>
     <w:uiPriority w:val="99"/>
     <w:pPr>
       <w:spacing w:after="0" w:line="240" w:lineRule="auto"/>
@@ -13281,11 +13136,11 @@
         <w:jc w:val="right"/>
       </w:pPr>
       <w:tcPr>
-        <w:shd w:color="ffffff"/>
-        <w:tcBorders>
-          <w:top w:val="none"/>
-          <w:left w:val="none"/>
-          <w:bottom w:val="none"/>
+        <w:shd w:val="clear" w:color="ffffff"/>
+        <w:tcBorders>
+          <w:top w:val="none" w:color="000000" w:sz="4" w:space="0"/>
+          <w:left w:val="none" w:color="000000" w:sz="4" w:space="0"/>
+          <w:bottom w:val="none" w:color="000000" w:sz="4" w:space="0"/>
           <w:right w:val="single" w:color="000000" w:themeColor="accent3" w:themeTint="98" w:sz="4" w:space="0"/>
         </w:tcBorders>
       </w:tcPr>
@@ -13300,10 +13155,10 @@
       <w:tcPr>
         <w:shd w:val="clear" w:color="ffffff" w:themeColor="light1" w:fill="ffffff" w:themeFill="light1"/>
         <w:tcBorders>
-          <w:top w:val="none"/>
-          <w:left w:val="none"/>
+          <w:top w:val="none" w:color="000000" w:sz="4" w:space="0"/>
+          <w:left w:val="none" w:color="000000" w:sz="4" w:space="0"/>
           <w:bottom w:val="single" w:color="000000" w:themeColor="accent3" w:themeTint="98" w:sz="4" w:space="0"/>
-          <w:right w:val="none"/>
+          <w:right w:val="none" w:color="000000" w:sz="4" w:space="0"/>
         </w:tcBorders>
       </w:tcPr>
     </w:tblStylePr>
@@ -13315,12 +13170,12 @@
         <w:sz w:val="22"/>
       </w:rPr>
       <w:tcPr>
-        <w:shd w:color="ffffff"/>
-        <w:tcBorders>
-          <w:top w:val="none"/>
+        <w:shd w:val="clear" w:color="ffffff"/>
+        <w:tcBorders>
+          <w:top w:val="none" w:color="000000" w:sz="4" w:space="0"/>
           <w:left w:val="single" w:color="000000" w:themeColor="accent3" w:themeTint="98" w:sz="4" w:space="0"/>
-          <w:bottom w:val="none"/>
-          <w:right w:val="none"/>
+          <w:bottom w:val="none" w:color="000000" w:sz="4" w:space="0"/>
+          <w:right w:val="none" w:color="000000" w:sz="4" w:space="0"/>
         </w:tcBorders>
       </w:tcPr>
     </w:tblStylePr>
@@ -13335,9 +13190,9 @@
         <w:shd w:val="clear" w:color="ffffff" w:themeColor="light1" w:fill="ffffff" w:themeFill="light1"/>
         <w:tcBorders>
           <w:top w:val="single" w:color="000000" w:themeColor="accent3" w:themeTint="98" w:sz="4" w:space="0"/>
-          <w:left w:val="none"/>
-          <w:bottom w:val="none"/>
-          <w:right w:val="none"/>
+          <w:left w:val="none" w:color="000000" w:sz="4" w:space="0"/>
+          <w:bottom w:val="none" w:color="000000" w:sz="4" w:space="0"/>
+          <w:right w:val="none" w:color="000000" w:sz="4" w:space="0"/>
         </w:tcBorders>
       </w:tcPr>
     </w:tblStylePr>
@@ -13349,9 +13204,9 @@
       </w:rPr>
     </w:tblStylePr>
   </w:style>
-  <w:style w:type="table" w:styleId="149">
+  <w:style w:type="table" w:styleId="788">
     <w:name w:val="List Table 7 Colorful - Accent 4"/>
-    <w:basedOn w:val="625"/>
+    <w:basedOn w:val="840"/>
     <w:uiPriority w:val="99"/>
     <w:pPr>
       <w:spacing w:after="0" w:line="240" w:lineRule="auto"/>
@@ -13397,11 +13252,11 @@
         <w:jc w:val="right"/>
       </w:pPr>
       <w:tcPr>
-        <w:shd w:color="ffffff"/>
-        <w:tcBorders>
-          <w:top w:val="none"/>
-          <w:left w:val="none"/>
-          <w:bottom w:val="none"/>
+        <w:shd w:val="clear" w:color="ffffff"/>
+        <w:tcBorders>
+          <w:top w:val="none" w:color="000000" w:sz="4" w:space="0"/>
+          <w:left w:val="none" w:color="000000" w:sz="4" w:space="0"/>
+          <w:bottom w:val="none" w:color="000000" w:sz="4" w:space="0"/>
           <w:right w:val="single" w:color="000000" w:themeColor="accent4" w:themeTint="9A" w:sz="4" w:space="0"/>
         </w:tcBorders>
       </w:tcPr>
@@ -13416,10 +13271,10 @@
       <w:tcPr>
         <w:shd w:val="clear" w:color="ffffff" w:themeColor="light1" w:fill="ffffff" w:themeFill="light1"/>
         <w:tcBorders>
-          <w:top w:val="none"/>
-          <w:left w:val="none"/>
+          <w:top w:val="none" w:color="000000" w:sz="4" w:space="0"/>
+          <w:left w:val="none" w:color="000000" w:sz="4" w:space="0"/>
           <w:bottom w:val="single" w:color="000000" w:themeColor="accent4" w:themeTint="9A" w:sz="4" w:space="0"/>
-          <w:right w:val="none"/>
+          <w:right w:val="none" w:color="000000" w:sz="4" w:space="0"/>
         </w:tcBorders>
       </w:tcPr>
     </w:tblStylePr>
@@ -13431,12 +13286,12 @@
         <w:sz w:val="22"/>
       </w:rPr>
       <w:tcPr>
-        <w:shd w:color="ffffff"/>
-        <w:tcBorders>
-          <w:top w:val="none"/>
+        <w:shd w:val="clear" w:color="ffffff"/>
+        <w:tcBorders>
+          <w:top w:val="none" w:color="000000" w:sz="4" w:space="0"/>
           <w:left w:val="single" w:color="000000" w:themeColor="accent4" w:themeTint="9A" w:sz="4" w:space="0"/>
-          <w:bottom w:val="none"/>
-          <w:right w:val="none"/>
+          <w:bottom w:val="none" w:color="000000" w:sz="4" w:space="0"/>
+          <w:right w:val="none" w:color="000000" w:sz="4" w:space="0"/>
         </w:tcBorders>
       </w:tcPr>
     </w:tblStylePr>
@@ -13451,9 +13306,9 @@
         <w:shd w:val="clear" w:color="ffffff" w:themeColor="light1" w:fill="ffffff" w:themeFill="light1"/>
         <w:tcBorders>
           <w:top w:val="single" w:color="000000" w:themeColor="accent4" w:themeTint="9A" w:sz="4" w:space="0"/>
-          <w:left w:val="none"/>
-          <w:bottom w:val="none"/>
-          <w:right w:val="none"/>
+          <w:left w:val="none" w:color="000000" w:sz="4" w:space="0"/>
+          <w:bottom w:val="none" w:color="000000" w:sz="4" w:space="0"/>
+          <w:right w:val="none" w:color="000000" w:sz="4" w:space="0"/>
         </w:tcBorders>
       </w:tcPr>
     </w:tblStylePr>
@@ -13465,9 +13320,9 @@
       </w:rPr>
     </w:tblStylePr>
   </w:style>
-  <w:style w:type="table" w:styleId="150">
+  <w:style w:type="table" w:styleId="789">
     <w:name w:val="List Table 7 Colorful - Accent 5"/>
-    <w:basedOn w:val="625"/>
+    <w:basedOn w:val="840"/>
     <w:uiPriority w:val="99"/>
     <w:pPr>
       <w:spacing w:after="0" w:line="240" w:lineRule="auto"/>
@@ -13513,11 +13368,11 @@
         <w:jc w:val="right"/>
       </w:pPr>
       <w:tcPr>
-        <w:shd w:color="ffffff"/>
-        <w:tcBorders>
-          <w:top w:val="none"/>
-          <w:left w:val="none"/>
-          <w:bottom w:val="none"/>
+        <w:shd w:val="clear" w:color="ffffff"/>
+        <w:tcBorders>
+          <w:top w:val="none" w:color="000000" w:sz="4" w:space="0"/>
+          <w:left w:val="none" w:color="000000" w:sz="4" w:space="0"/>
+          <w:bottom w:val="none" w:color="000000" w:sz="4" w:space="0"/>
           <w:right w:val="single" w:color="000000" w:themeColor="accent5" w:themeTint="9A" w:sz="4" w:space="0"/>
         </w:tcBorders>
       </w:tcPr>
@@ -13532,10 +13387,10 @@
       <w:tcPr>
         <w:shd w:val="clear" w:color="ffffff" w:themeColor="light1" w:fill="ffffff" w:themeFill="light1"/>
         <w:tcBorders>
-          <w:top w:val="none"/>
-          <w:left w:val="none"/>
+          <w:top w:val="none" w:color="000000" w:sz="4" w:space="0"/>
+          <w:left w:val="none" w:color="000000" w:sz="4" w:space="0"/>
           <w:bottom w:val="single" w:color="000000" w:themeColor="accent5" w:themeTint="9A" w:sz="4" w:space="0"/>
-          <w:right w:val="none"/>
+          <w:right w:val="none" w:color="000000" w:sz="4" w:space="0"/>
         </w:tcBorders>
       </w:tcPr>
     </w:tblStylePr>
@@ -13547,12 +13402,12 @@
         <w:sz w:val="22"/>
       </w:rPr>
       <w:tcPr>
-        <w:shd w:color="ffffff"/>
-        <w:tcBorders>
-          <w:top w:val="none"/>
+        <w:shd w:val="clear" w:color="ffffff"/>
+        <w:tcBorders>
+          <w:top w:val="none" w:color="000000" w:sz="4" w:space="0"/>
           <w:left w:val="single" w:color="000000" w:themeColor="accent5" w:themeTint="9A" w:sz="4" w:space="0"/>
-          <w:bottom w:val="none"/>
-          <w:right w:val="none"/>
+          <w:bottom w:val="none" w:color="000000" w:sz="4" w:space="0"/>
+          <w:right w:val="none" w:color="000000" w:sz="4" w:space="0"/>
         </w:tcBorders>
       </w:tcPr>
     </w:tblStylePr>
@@ -13567,9 +13422,9 @@
         <w:shd w:val="clear" w:color="ffffff" w:themeColor="light1" w:fill="ffffff" w:themeFill="light1"/>
         <w:tcBorders>
           <w:top w:val="single" w:color="000000" w:themeColor="accent5" w:themeTint="9A" w:sz="4" w:space="0"/>
-          <w:left w:val="none"/>
-          <w:bottom w:val="none"/>
-          <w:right w:val="none"/>
+          <w:left w:val="none" w:color="000000" w:sz="4" w:space="0"/>
+          <w:bottom w:val="none" w:color="000000" w:sz="4" w:space="0"/>
+          <w:right w:val="none" w:color="000000" w:sz="4" w:space="0"/>
         </w:tcBorders>
       </w:tcPr>
     </w:tblStylePr>
@@ -13581,9 +13436,9 @@
       </w:rPr>
     </w:tblStylePr>
   </w:style>
-  <w:style w:type="table" w:styleId="151">
+  <w:style w:type="table" w:styleId="790">
     <w:name w:val="List Table 7 Colorful - Accent 6"/>
-    <w:basedOn w:val="625"/>
+    <w:basedOn w:val="840"/>
     <w:uiPriority w:val="99"/>
     <w:pPr>
       <w:spacing w:after="0" w:line="240" w:lineRule="auto"/>
@@ -13629,11 +13484,11 @@
         <w:jc w:val="right"/>
       </w:pPr>
       <w:tcPr>
-        <w:shd w:color="ffffff"/>
-        <w:tcBorders>
-          <w:top w:val="none"/>
-          <w:left w:val="none"/>
-          <w:bottom w:val="none"/>
+        <w:shd w:val="clear" w:color="ffffff"/>
+        <w:tcBorders>
+          <w:top w:val="none" w:color="000000" w:sz="4" w:space="0"/>
+          <w:left w:val="none" w:color="000000" w:sz="4" w:space="0"/>
+          <w:bottom w:val="none" w:color="000000" w:sz="4" w:space="0"/>
           <w:right w:val="single" w:color="000000" w:themeColor="accent6" w:themeTint="98" w:sz="4" w:space="0"/>
         </w:tcBorders>
       </w:tcPr>
@@ -13648,10 +13503,10 @@
       <w:tcPr>
         <w:shd w:val="clear" w:color="ffffff" w:themeColor="light1" w:fill="ffffff" w:themeFill="light1"/>
         <w:tcBorders>
-          <w:top w:val="none"/>
-          <w:left w:val="none"/>
+          <w:top w:val="none" w:color="000000" w:sz="4" w:space="0"/>
+          <w:left w:val="none" w:color="000000" w:sz="4" w:space="0"/>
           <w:bottom w:val="single" w:color="000000" w:themeColor="accent6" w:themeTint="98" w:sz="4" w:space="0"/>
-          <w:right w:val="none"/>
+          <w:right w:val="none" w:color="000000" w:sz="4" w:space="0"/>
         </w:tcBorders>
       </w:tcPr>
     </w:tblStylePr>
@@ -13663,12 +13518,12 @@
         <w:sz w:val="22"/>
       </w:rPr>
       <w:tcPr>
-        <w:shd w:color="ffffff"/>
-        <w:tcBorders>
-          <w:top w:val="none"/>
+        <w:shd w:val="clear" w:color="ffffff"/>
+        <w:tcBorders>
+          <w:top w:val="none" w:color="000000" w:sz="4" w:space="0"/>
           <w:left w:val="single" w:color="000000" w:themeColor="accent6" w:themeTint="98" w:sz="4" w:space="0"/>
-          <w:bottom w:val="none"/>
-          <w:right w:val="none"/>
+          <w:bottom w:val="none" w:color="000000" w:sz="4" w:space="0"/>
+          <w:right w:val="none" w:color="000000" w:sz="4" w:space="0"/>
         </w:tcBorders>
       </w:tcPr>
     </w:tblStylePr>
@@ -13683,9 +13538,9 @@
         <w:shd w:val="clear" w:color="ffffff" w:themeColor="light1" w:fill="ffffff" w:themeFill="light1"/>
         <w:tcBorders>
           <w:top w:val="single" w:color="000000" w:themeColor="accent6" w:themeTint="98" w:sz="4" w:space="0"/>
-          <w:left w:val="none"/>
-          <w:bottom w:val="none"/>
-          <w:right w:val="none"/>
+          <w:left w:val="none" w:color="000000" w:sz="4" w:space="0"/>
+          <w:bottom w:val="none" w:color="000000" w:sz="4" w:space="0"/>
+          <w:right w:val="none" w:color="000000" w:sz="4" w:space="0"/>
         </w:tcBorders>
       </w:tcPr>
     </w:tblStylePr>
@@ -13697,9 +13552,9 @@
       </w:rPr>
     </w:tblStylePr>
   </w:style>
-  <w:style w:type="table" w:styleId="152">
+  <w:style w:type="table" w:styleId="791">
     <w:name w:val="Lined - Accent"/>
-    <w:basedOn w:val="625"/>
+    <w:basedOn w:val="840"/>
     <w:uiPriority w:val="99"/>
     <w:pPr>
       <w:spacing w:after="0" w:line="240" w:lineRule="auto"/>
@@ -13787,9 +13642,9 @@
       </w:tcPr>
     </w:tblStylePr>
   </w:style>
-  <w:style w:type="table" w:styleId="153">
+  <w:style w:type="table" w:styleId="792">
     <w:name w:val="Lined - Accent 1"/>
-    <w:basedOn w:val="625"/>
+    <w:basedOn w:val="840"/>
     <w:uiPriority w:val="99"/>
     <w:pPr>
       <w:spacing w:after="0" w:line="240" w:lineRule="auto"/>
@@ -13877,9 +13732,9 @@
       </w:tcPr>
     </w:tblStylePr>
   </w:style>
-  <w:style w:type="table" w:styleId="154">
+  <w:style w:type="table" w:styleId="793">
     <w:name w:val="Lined - Accent 2"/>
-    <w:basedOn w:val="625"/>
+    <w:basedOn w:val="840"/>
     <w:uiPriority w:val="99"/>
     <w:pPr>
       <w:spacing w:after="0" w:line="240" w:lineRule="auto"/>
@@ -13967,9 +13822,9 @@
       </w:tcPr>
     </w:tblStylePr>
   </w:style>
-  <w:style w:type="table" w:styleId="155">
+  <w:style w:type="table" w:styleId="794">
     <w:name w:val="Lined - Accent 3"/>
-    <w:basedOn w:val="625"/>
+    <w:basedOn w:val="840"/>
     <w:uiPriority w:val="99"/>
     <w:pPr>
       <w:spacing w:after="0" w:line="240" w:lineRule="auto"/>
@@ -14057,9 +13912,9 @@
       </w:tcPr>
     </w:tblStylePr>
   </w:style>
-  <w:style w:type="table" w:styleId="156">
+  <w:style w:type="table" w:styleId="795">
     <w:name w:val="Lined - Accent 4"/>
-    <w:basedOn w:val="625"/>
+    <w:basedOn w:val="840"/>
     <w:uiPriority w:val="99"/>
     <w:pPr>
       <w:spacing w:after="0" w:line="240" w:lineRule="auto"/>
@@ -14147,9 +14002,9 @@
       </w:tcPr>
     </w:tblStylePr>
   </w:style>
-  <w:style w:type="table" w:styleId="157">
+  <w:style w:type="table" w:styleId="796">
     <w:name w:val="Lined - Accent 5"/>
-    <w:basedOn w:val="625"/>
+    <w:basedOn w:val="840"/>
     <w:uiPriority w:val="99"/>
     <w:pPr>
       <w:spacing w:after="0" w:line="240" w:lineRule="auto"/>
@@ -14237,9 +14092,9 @@
       </w:tcPr>
     </w:tblStylePr>
   </w:style>
-  <w:style w:type="table" w:styleId="158">
+  <w:style w:type="table" w:styleId="797">
     <w:name w:val="Lined - Accent 6"/>
-    <w:basedOn w:val="625"/>
+    <w:basedOn w:val="840"/>
     <w:uiPriority w:val="99"/>
     <w:pPr>
       <w:spacing w:after="0" w:line="240" w:lineRule="auto"/>
@@ -14327,9 +14182,9 @@
       </w:tcPr>
     </w:tblStylePr>
   </w:style>
-  <w:style w:type="table" w:styleId="159">
+  <w:style w:type="table" w:styleId="798">
     <w:name w:val="Bordered &amp; Lined - Accent"/>
-    <w:basedOn w:val="625"/>
+    <w:basedOn w:val="840"/>
     <w:uiPriority w:val="99"/>
     <w:pPr>
       <w:spacing w:after="0" w:line="240" w:lineRule="auto"/>
@@ -14425,9 +14280,9 @@
       </w:tcPr>
     </w:tblStylePr>
   </w:style>
-  <w:style w:type="table" w:styleId="160">
+  <w:style w:type="table" w:styleId="799">
     <w:name w:val="Bordered &amp; Lined - Accent 1"/>
-    <w:basedOn w:val="625"/>
+    <w:basedOn w:val="840"/>
     <w:uiPriority w:val="99"/>
     <w:pPr>
       <w:spacing w:after="0" w:line="240" w:lineRule="auto"/>
@@ -14523,9 +14378,9 @@
       </w:tcPr>
     </w:tblStylePr>
   </w:style>
-  <w:style w:type="table" w:styleId="161">
+  <w:style w:type="table" w:styleId="800">
     <w:name w:val="Bordered &amp; Lined - Accent 2"/>
-    <w:basedOn w:val="625"/>
+    <w:basedOn w:val="840"/>
     <w:uiPriority w:val="99"/>
     <w:pPr>
       <w:spacing w:after="0" w:line="240" w:lineRule="auto"/>
@@ -14621,9 +14476,9 @@
       </w:tcPr>
     </w:tblStylePr>
   </w:style>
-  <w:style w:type="table" w:styleId="162">
+  <w:style w:type="table" w:styleId="801">
     <w:name w:val="Bordered &amp; Lined - Accent 3"/>
-    <w:basedOn w:val="625"/>
+    <w:basedOn w:val="840"/>
     <w:uiPriority w:val="99"/>
     <w:pPr>
       <w:spacing w:after="0" w:line="240" w:lineRule="auto"/>
@@ -14719,9 +14574,9 @@
       </w:tcPr>
     </w:tblStylePr>
   </w:style>
-  <w:style w:type="table" w:styleId="163">
+  <w:style w:type="table" w:styleId="802">
     <w:name w:val="Bordered &amp; Lined - Accent 4"/>
-    <w:basedOn w:val="625"/>
+    <w:basedOn w:val="840"/>
     <w:uiPriority w:val="99"/>
     <w:pPr>
       <w:spacing w:after="0" w:line="240" w:lineRule="auto"/>
@@ -14817,9 +14672,9 @@
       </w:tcPr>
     </w:tblStylePr>
   </w:style>
-  <w:style w:type="table" w:styleId="164">
+  <w:style w:type="table" w:styleId="803">
     <w:name w:val="Bordered &amp; Lined - Accent 5"/>
-    <w:basedOn w:val="625"/>
+    <w:basedOn w:val="840"/>
     <w:uiPriority w:val="99"/>
     <w:pPr>
       <w:spacing w:after="0" w:line="240" w:lineRule="auto"/>
@@ -14915,9 +14770,9 @@
       </w:tcPr>
     </w:tblStylePr>
   </w:style>
-  <w:style w:type="table" w:styleId="165">
+  <w:style w:type="table" w:styleId="804">
     <w:name w:val="Bordered &amp; Lined - Accent 6"/>
-    <w:basedOn w:val="625"/>
+    <w:basedOn w:val="840"/>
     <w:uiPriority w:val="99"/>
     <w:pPr>
       <w:spacing w:after="0" w:line="240" w:lineRule="auto"/>
@@ -15013,9 +14868,9 @@
       </w:tcPr>
     </w:tblStylePr>
   </w:style>
-  <w:style w:type="table" w:styleId="166">
+  <w:style w:type="table" w:styleId="805">
     <w:name w:val="Bordered"/>
-    <w:basedOn w:val="625"/>
+    <w:basedOn w:val="840"/>
     <w:uiPriority w:val="99"/>
     <w:pPr>
       <w:spacing w:after="0" w:line="240" w:lineRule="auto"/>
@@ -15092,9 +14947,9 @@
       </w:tcPr>
     </w:tblStylePr>
   </w:style>
-  <w:style w:type="table" w:styleId="167">
+  <w:style w:type="table" w:styleId="806">
     <w:name w:val="Bordered - Accent 1"/>
-    <w:basedOn w:val="625"/>
+    <w:basedOn w:val="840"/>
     <w:uiPriority w:val="99"/>
     <w:pPr>
       <w:spacing w:after="0" w:line="240" w:lineRule="auto"/>
@@ -15171,9 +15026,9 @@
       </w:tcPr>
     </w:tblStylePr>
   </w:style>
-  <w:style w:type="table" w:styleId="168">
+  <w:style w:type="table" w:styleId="807">
     <w:name w:val="Bordered - Accent 2"/>
-    <w:basedOn w:val="625"/>
+    <w:basedOn w:val="840"/>
     <w:uiPriority w:val="99"/>
     <w:pPr>
       <w:spacing w:after="0" w:line="240" w:lineRule="auto"/>
@@ -15250,9 +15105,9 @@
       </w:tcPr>
     </w:tblStylePr>
   </w:style>
-  <w:style w:type="table" w:styleId="169">
+  <w:style w:type="table" w:styleId="808">
     <w:name w:val="Bordered - Accent 3"/>
-    <w:basedOn w:val="625"/>
+    <w:basedOn w:val="840"/>
     <w:uiPriority w:val="99"/>
     <w:pPr>
       <w:spacing w:after="0" w:line="240" w:lineRule="auto"/>
@@ -15329,9 +15184,9 @@
       </w:tcPr>
     </w:tblStylePr>
   </w:style>
-  <w:style w:type="table" w:styleId="170">
+  <w:style w:type="table" w:styleId="809">
     <w:name w:val="Bordered - Accent 4"/>
-    <w:basedOn w:val="625"/>
+    <w:basedOn w:val="840"/>
     <w:uiPriority w:val="99"/>
     <w:pPr>
       <w:spacing w:after="0" w:line="240" w:lineRule="auto"/>
@@ -15408,9 +15263,9 @@
       </w:tcPr>
     </w:tblStylePr>
   </w:style>
-  <w:style w:type="table" w:styleId="171">
+  <w:style w:type="table" w:styleId="810">
     <w:name w:val="Bordered - Accent 5"/>
-    <w:basedOn w:val="625"/>
+    <w:basedOn w:val="840"/>
     <w:uiPriority w:val="99"/>
     <w:pPr>
       <w:spacing w:after="0" w:line="240" w:lineRule="auto"/>
@@ -15487,9 +15342,9 @@
       </w:tcPr>
     </w:tblStylePr>
   </w:style>
-  <w:style w:type="table" w:styleId="172">
+  <w:style w:type="table" w:styleId="811">
     <w:name w:val="Bordered - Accent 6"/>
-    <w:basedOn w:val="625"/>
+    <w:basedOn w:val="840"/>
     <w:uiPriority w:val="99"/>
     <w:pPr>
       <w:spacing w:after="0" w:line="240" w:lineRule="auto"/>
@@ -15566,7 +15421,7 @@
       </w:tcPr>
     </w:tblStylePr>
   </w:style>
-  <w:style w:type="character" w:styleId="173">
+  <w:style w:type="character" w:styleId="812">
     <w:name w:val="Hyperlink"/>
     <w:uiPriority w:val="99"/>
     <w:unhideWhenUsed/>
@@ -15575,10 +15430,10 @@
       <w:u w:val="single"/>
     </w:rPr>
   </w:style>
-  <w:style w:type="paragraph" w:styleId="174">
+  <w:style w:type="paragraph" w:styleId="813">
     <w:name w:val="footnote text"/>
-    <w:basedOn w:val="615"/>
-    <w:link w:val="175"/>
+    <w:basedOn w:val="830"/>
+    <w:link w:val="814"/>
     <w:uiPriority w:val="99"/>
     <w:semiHidden/>
     <w:unhideWhenUsed/>
@@ -15589,27 +15444,27 @@
       <w:sz w:val="18"/>
     </w:rPr>
   </w:style>
-  <w:style w:type="character" w:styleId="175">
+  <w:style w:type="character" w:styleId="814">
     <w:name w:val="Footnote Text Char"/>
-    <w:link w:val="174"/>
+    <w:link w:val="813"/>
     <w:uiPriority w:val="99"/>
     <w:rPr>
       <w:sz w:val="18"/>
     </w:rPr>
   </w:style>
-  <w:style w:type="character" w:styleId="176">
+  <w:style w:type="character" w:styleId="815">
     <w:name w:val="footnote reference"/>
-    <w:basedOn w:val="619"/>
+    <w:basedOn w:val="834"/>
     <w:uiPriority w:val="99"/>
     <w:unhideWhenUsed/>
     <w:rPr>
       <w:vertAlign w:val="superscript"/>
     </w:rPr>
   </w:style>
-  <w:style w:type="paragraph" w:styleId="177">
+  <w:style w:type="paragraph" w:styleId="816">
     <w:name w:val="endnote text"/>
-    <w:basedOn w:val="615"/>
-    <w:link w:val="178"/>
+    <w:basedOn w:val="830"/>
+    <w:link w:val="817"/>
     <w:uiPriority w:val="99"/>
     <w:semiHidden/>
     <w:unhideWhenUsed/>
@@ -15620,17 +15475,17 @@
       <w:sz w:val="20"/>
     </w:rPr>
   </w:style>
-  <w:style w:type="character" w:styleId="178">
+  <w:style w:type="character" w:styleId="817">
     <w:name w:val="Endnote Text Char"/>
-    <w:link w:val="177"/>
+    <w:link w:val="816"/>
     <w:uiPriority w:val="99"/>
     <w:rPr>
       <w:sz w:val="20"/>
     </w:rPr>
   </w:style>
-  <w:style w:type="character" w:styleId="179">
+  <w:style w:type="character" w:styleId="818">
     <w:name w:val="endnote reference"/>
-    <w:basedOn w:val="619"/>
+    <w:basedOn w:val="834"/>
     <w:uiPriority w:val="99"/>
     <w:semiHidden/>
     <w:unhideWhenUsed/>
@@ -15638,10 +15493,10 @@
       <w:vertAlign w:val="superscript"/>
     </w:rPr>
   </w:style>
-  <w:style w:type="paragraph" w:styleId="180">
+  <w:style w:type="paragraph" w:styleId="819">
     <w:name w:val="toc 1"/>
-    <w:basedOn w:val="615"/>
-    <w:next w:val="615"/>
+    <w:basedOn w:val="830"/>
+    <w:next w:val="830"/>
     <w:uiPriority w:val="39"/>
     <w:unhideWhenUsed/>
     <w:pPr>
@@ -15649,10 +15504,10 @@
       <w:spacing w:after="57"/>
     </w:pPr>
   </w:style>
-  <w:style w:type="paragraph" w:styleId="181">
+  <w:style w:type="paragraph" w:styleId="820">
     <w:name w:val="toc 2"/>
-    <w:basedOn w:val="615"/>
-    <w:next w:val="615"/>
+    <w:basedOn w:val="830"/>
+    <w:next w:val="830"/>
     <w:uiPriority w:val="39"/>
     <w:unhideWhenUsed/>
     <w:pPr>
@@ -15660,10 +15515,10 @@
       <w:spacing w:after="57"/>
     </w:pPr>
   </w:style>
-  <w:style w:type="paragraph" w:styleId="182">
+  <w:style w:type="paragraph" w:styleId="821">
     <w:name w:val="toc 3"/>
-    <w:basedOn w:val="615"/>
-    <w:next w:val="615"/>
+    <w:basedOn w:val="830"/>
+    <w:next w:val="830"/>
     <w:uiPriority w:val="39"/>
     <w:unhideWhenUsed/>
     <w:pPr>
@@ -15671,10 +15526,10 @@
       <w:spacing w:after="57"/>
     </w:pPr>
   </w:style>
-  <w:style w:type="paragraph" w:styleId="183">
+  <w:style w:type="paragraph" w:styleId="822">
     <w:name w:val="toc 4"/>
-    <w:basedOn w:val="615"/>
-    <w:next w:val="615"/>
+    <w:basedOn w:val="830"/>
+    <w:next w:val="830"/>
     <w:uiPriority w:val="39"/>
     <w:unhideWhenUsed/>
     <w:pPr>
@@ -15682,10 +15537,10 @@
       <w:spacing w:after="57"/>
     </w:pPr>
   </w:style>
-  <w:style w:type="paragraph" w:styleId="184">
+  <w:style w:type="paragraph" w:styleId="823">
     <w:name w:val="toc 5"/>
-    <w:basedOn w:val="615"/>
-    <w:next w:val="615"/>
+    <w:basedOn w:val="830"/>
+    <w:next w:val="830"/>
     <w:uiPriority w:val="39"/>
     <w:unhideWhenUsed/>
     <w:pPr>
@@ -15693,10 +15548,10 @@
       <w:spacing w:after="57"/>
     </w:pPr>
   </w:style>
-  <w:style w:type="paragraph" w:styleId="185">
+  <w:style w:type="paragraph" w:styleId="824">
     <w:name w:val="toc 6"/>
-    <w:basedOn w:val="615"/>
-    <w:next w:val="615"/>
+    <w:basedOn w:val="830"/>
+    <w:next w:val="830"/>
     <w:uiPriority w:val="39"/>
     <w:unhideWhenUsed/>
     <w:pPr>
@@ -15704,10 +15559,10 @@
       <w:spacing w:after="57"/>
     </w:pPr>
   </w:style>
-  <w:style w:type="paragraph" w:styleId="186">
+  <w:style w:type="paragraph" w:styleId="825">
     <w:name w:val="toc 7"/>
-    <w:basedOn w:val="615"/>
-    <w:next w:val="615"/>
+    <w:basedOn w:val="830"/>
+    <w:next w:val="830"/>
     <w:uiPriority w:val="39"/>
     <w:unhideWhenUsed/>
     <w:pPr>
@@ -15715,10 +15570,10 @@
       <w:spacing w:after="57"/>
     </w:pPr>
   </w:style>
-  <w:style w:type="paragraph" w:styleId="187">
+  <w:style w:type="paragraph" w:styleId="826">
     <w:name w:val="toc 8"/>
-    <w:basedOn w:val="615"/>
-    <w:next w:val="615"/>
+    <w:basedOn w:val="830"/>
+    <w:next w:val="830"/>
     <w:uiPriority w:val="39"/>
     <w:unhideWhenUsed/>
     <w:pPr>
@@ -15726,10 +15581,10 @@
       <w:spacing w:after="57"/>
     </w:pPr>
   </w:style>
-  <w:style w:type="paragraph" w:styleId="188">
+  <w:style w:type="paragraph" w:styleId="827">
     <w:name w:val="toc 9"/>
-    <w:basedOn w:val="615"/>
-    <w:next w:val="615"/>
+    <w:basedOn w:val="830"/>
+    <w:next w:val="830"/>
     <w:uiPriority w:val="39"/>
     <w:unhideWhenUsed/>
     <w:pPr>
@@ -15737,28 +15592,28 @@
       <w:spacing w:after="57"/>
     </w:pPr>
   </w:style>
-  <w:style w:type="paragraph" w:styleId="189">
+  <w:style w:type="paragraph" w:styleId="828">
     <w:name w:val="TOC Heading"/>
     <w:uiPriority w:val="39"/>
     <w:unhideWhenUsed/>
   </w:style>
-  <w:style w:type="paragraph" w:styleId="190">
+  <w:style w:type="paragraph" w:styleId="829">
     <w:name w:val="table of figures"/>
-    <w:basedOn w:val="615"/>
-    <w:next w:val="615"/>
+    <w:basedOn w:val="830"/>
+    <w:next w:val="830"/>
     <w:uiPriority w:val="99"/>
     <w:unhideWhenUsed/>
     <w:pPr>
       <w:spacing w:after="0" w:afterAutospacing="0"/>
     </w:pPr>
   </w:style>
-  <w:style w:type="paragraph" w:styleId="615" w:default="1">
+  <w:style w:type="paragraph" w:styleId="830" w:default="1">
     <w:name w:val="Normal"/>
     <w:qFormat/>
   </w:style>
-  <w:style w:type="paragraph" w:styleId="616">
+  <w:style w:type="paragraph" w:styleId="831">
     <w:name w:val="Header"/>
-    <w:basedOn w:val="615"/>
+    <w:basedOn w:val="830"/>
     <w:qFormat/>
     <w:pPr>
       <w:spacing w:after="0" w:line="240" w:lineRule="auto"/>
@@ -15768,9 +15623,9 @@
       </w:tabs>
     </w:pPr>
   </w:style>
-  <w:style w:type="paragraph" w:styleId="617">
+  <w:style w:type="paragraph" w:styleId="832">
     <w:name w:val="Footer"/>
-    <w:basedOn w:val="615"/>
+    <w:basedOn w:val="830"/>
     <w:qFormat/>
     <w:pPr>
       <w:spacing w:after="0" w:line="240" w:lineRule="auto"/>
@@ -15780,9 +15635,9 @@
       </w:tabs>
     </w:pPr>
   </w:style>
-  <w:style w:type="paragraph" w:styleId="618">
+  <w:style w:type="paragraph" w:styleId="833">
     <w:name w:val="Balloon Text"/>
-    <w:basedOn w:val="615"/>
+    <w:basedOn w:val="830"/>
     <w:qFormat/>
     <w:pPr>
       <w:spacing w:after="0" w:line="240" w:lineRule="auto"/>
@@ -15793,30 +15648,30 @@
       <w:szCs w:val="18"/>
     </w:rPr>
   </w:style>
-  <w:style w:type="character" w:styleId="619" w:default="1">
+  <w:style w:type="character" w:styleId="834" w:default="1">
     <w:name w:val="Default Paragraph Font"/>
   </w:style>
-  <w:style w:type="character" w:styleId="620" w:customStyle="1">
+  <w:style w:type="character" w:styleId="835" w:customStyle="1">
     <w:name w:val="Верхний колонтитул Знак"/>
-    <w:basedOn w:val="619"/>
-  </w:style>
-  <w:style w:type="character" w:styleId="621" w:customStyle="1">
+    <w:basedOn w:val="834"/>
+  </w:style>
+  <w:style w:type="character" w:styleId="836" w:customStyle="1">
     <w:name w:val="apple-style-span"/>
   </w:style>
-  <w:style w:type="character" w:styleId="622" w:customStyle="1">
+  <w:style w:type="character" w:styleId="837" w:customStyle="1">
     <w:name w:val="Нижний колонтитул Знак"/>
-    <w:basedOn w:val="619"/>
-  </w:style>
-  <w:style w:type="character" w:styleId="623" w:customStyle="1">
+    <w:basedOn w:val="834"/>
+  </w:style>
+  <w:style w:type="character" w:styleId="838" w:customStyle="1">
     <w:name w:val="Текст выноски Знак"/>
-    <w:basedOn w:val="619"/>
+    <w:basedOn w:val="834"/>
     <w:rPr>
       <w:rFonts w:ascii="Segoe UI" w:hAnsi="Segoe UI" w:cs="Segoe UI"/>
       <w:sz w:val="18"/>
       <w:szCs w:val="18"/>
     </w:rPr>
   </w:style>
-  <w:style w:type="table" w:styleId="624" w:default="1">
+  <w:style w:type="table" w:styleId="839" w:default="1">
     <w:name w:val="Обычная таблица"/>
     <w:uiPriority w:val="99"/>
     <w:semiHidden/>
@@ -15833,7 +15688,7 @@
       </w:tblCellMar>
     </w:tblPr>
   </w:style>
-  <w:style w:type="table" w:styleId="625">
+  <w:style w:type="table" w:styleId="840">
     <w:name w:val="Normal Table"/>
     <w:tblPr>
       <w:tblInd w:w="0" w:type="dxa"/>
@@ -15845,7 +15700,7 @@
       </w:tblCellMar>
     </w:tblPr>
   </w:style>
-  <w:style w:type="numbering" w:styleId="1061" w:default="1">
+  <w:style w:type="numbering" w:styleId="841" w:default="1">
     <w:name w:val="No List"/>
     <w:uiPriority w:val="99"/>
     <w:semiHidden/>

</xml_diff>